<commit_message>
FIX: read to the file now in multiple threads
</commit_message>
<xml_diff>
--- a/lab1-04.10.20/ос_лаб1_отчёт.docx
+++ b/lab1-04.10.20/ос_лаб1_отчёт.docx
@@ -232,6 +232,7 @@
         </w:rPr>
         <w:t>=</w:t>
       </w:r>
+      <w:proofErr w:type="gramStart"/>
       <w:r>
         <w:rPr>
           <w:rFonts w:ascii="Cascadia Code" w:eastAsia="Times New Roman" w:hAnsi="Cascadia Code"/>
@@ -259,6 +260,7 @@
         </w:rPr>
         <w:t>B</w:t>
       </w:r>
+      <w:proofErr w:type="gramEnd"/>
       <w:r>
         <w:rPr>
           <w:rFonts w:ascii="Cascadia Code" w:eastAsia="Times New Roman" w:hAnsi="Cascadia Code"/>
@@ -829,9 +831,17 @@
         <w:rPr>
           <w:lang w:eastAsia="ru-RU"/>
         </w:rPr>
-        <w:t>Создает область памяти размером A мегабайт, начинающихся с адреса B (если возможно) при помощи C=(</w:t>
+        <w:t>Создает область памяти размером A мегабайт, начинающихся с адреса B (если возможно) при помощи C</w:t>
+      </w:r>
+      <w:proofErr w:type="gramStart"/>
+      <w:r>
+        <w:rPr>
+          <w:lang w:eastAsia="ru-RU"/>
+        </w:rPr>
+        <w:t>=(</w:t>
       </w:r>
       <w:proofErr w:type="spellStart"/>
+      <w:proofErr w:type="gramEnd"/>
       <w:r>
         <w:rPr>
           <w:lang w:eastAsia="ru-RU"/>
@@ -1011,7 +1021,21 @@
         <w:rPr>
           <w:lang w:eastAsia="ru-RU"/>
         </w:rPr>
-        <w:t xml:space="preserve">Записывает область памяти в файлы одинакового размера E мегабайт с использованием F=(блочного, </w:t>
+        <w:t>Записывает область памяти в файлы одинакового размера E мегабайт с использованием F</w:t>
+      </w:r>
+      <w:proofErr w:type="gramStart"/>
+      <w:r>
+        <w:rPr>
+          <w:lang w:eastAsia="ru-RU"/>
+        </w:rPr>
+        <w:t>=(</w:t>
+      </w:r>
+      <w:proofErr w:type="gramEnd"/>
+      <w:r>
+        <w:rPr>
+          <w:lang w:eastAsia="ru-RU"/>
+        </w:rPr>
+        <w:t xml:space="preserve">блочного, </w:t>
       </w:r>
       <w:proofErr w:type="spellStart"/>
       <w:r>
@@ -1025,7 +1049,21 @@
         <w:rPr>
           <w:lang w:eastAsia="ru-RU"/>
         </w:rPr>
-        <w:t>) обращения к диску. Размер блока ввода-вывода G байт. Преподаватель выдает в качестве задания последовательность записи/чтения блоков H=(последовательный, заданный  или случайный)</w:t>
+        <w:t>) обращения к диску. Размер блока ввода-вывода G байт. Преподаватель выдает в качестве задания последовательность записи/чтения блоков H</w:t>
+      </w:r>
+      <w:proofErr w:type="gramStart"/>
+      <w:r>
+        <w:rPr>
+          <w:lang w:eastAsia="ru-RU"/>
+        </w:rPr>
+        <w:t>=(</w:t>
+      </w:r>
+      <w:proofErr w:type="gramEnd"/>
+      <w:r>
+        <w:rPr>
+          <w:lang w:eastAsia="ru-RU"/>
+        </w:rPr>
+        <w:t>последовательный, заданный  или случайный)</w:t>
       </w:r>
     </w:p>
     <w:p>
@@ -1061,7 +1099,21 @@
         <w:rPr>
           <w:lang w:eastAsia="ru-RU"/>
         </w:rPr>
-        <w:t>В отдельных I потоках осуществлять чтение данных из файлов и подсчитывать агрегированные характеристики данных - J=(сумму, среднее значение, максимальное, минимальное значение).</w:t>
+        <w:t>В отдельных I потоках осуществлять чтение данных из файлов и подсчитывать агрегированные характеристики данных - J</w:t>
+      </w:r>
+      <w:proofErr w:type="gramStart"/>
+      <w:r>
+        <w:rPr>
+          <w:lang w:eastAsia="ru-RU"/>
+        </w:rPr>
+        <w:t>=(</w:t>
+      </w:r>
+      <w:proofErr w:type="gramEnd"/>
+      <w:r>
+        <w:rPr>
+          <w:lang w:eastAsia="ru-RU"/>
+        </w:rPr>
+        <w:t>сумму, среднее значение, максимальное, минимальное значение).</w:t>
       </w:r>
     </w:p>
     <w:p>
@@ -1079,9 +1131,17 @@
         <w:rPr>
           <w:lang w:eastAsia="ru-RU"/>
         </w:rPr>
-        <w:t>Чтение и запись данных в/из файла должна быть защищена примитивами синхронизации K=(</w:t>
+        <w:t>Чтение и запись данных в/из файла должна быть защищена примитивами синхронизации K</w:t>
+      </w:r>
+      <w:proofErr w:type="gramStart"/>
+      <w:r>
+        <w:rPr>
+          <w:lang w:eastAsia="ru-RU"/>
+        </w:rPr>
+        <w:t>=(</w:t>
       </w:r>
       <w:proofErr w:type="spellStart"/>
+      <w:proofErr w:type="gramEnd"/>
       <w:r>
         <w:rPr>
           <w:lang w:eastAsia="ru-RU"/>
@@ -1180,7 +1240,14 @@
         <w:rPr>
           <w:lang w:eastAsia="ru-RU"/>
         </w:rPr>
-        <w:t xml:space="preserve"> 10 или  </w:t>
+        <w:t xml:space="preserve"> 10 </w:t>
+      </w:r>
+      <w:proofErr w:type="gramStart"/>
+      <w:r>
+        <w:rPr>
+          <w:lang w:eastAsia="ru-RU"/>
+        </w:rPr>
+        <w:t xml:space="preserve">или  </w:t>
       </w:r>
       <w:proofErr w:type="spellStart"/>
       <w:r>
@@ -1190,6 +1257,7 @@
         <w:t>Debian</w:t>
       </w:r>
       <w:proofErr w:type="spellEnd"/>
+      <w:proofErr w:type="gramEnd"/>
       <w:r>
         <w:rPr>
           <w:lang w:eastAsia="ru-RU"/>
@@ -1267,6 +1335,9 @@
     <w:p>
       <w:pPr>
         <w:pStyle w:val="1"/>
+        <w:rPr>
+          <w:lang w:val="en-US"/>
+        </w:rPr>
       </w:pPr>
       <w:r>
         <w:t>Код</w:t>
@@ -2763,6 +2834,7 @@
         <w:t> </w:t>
       </w:r>
       <w:proofErr w:type="spellStart"/>
+      <w:proofErr w:type="gramStart"/>
       <w:r>
         <w:rPr>
           <w:rFonts w:ascii="Cascadia Code" w:eastAsia="Times New Roman" w:hAnsi="Cascadia Code"/>
@@ -2782,7 +2854,18 @@
           <w:szCs w:val="18"/>
           <w:lang w:val="en-US" w:eastAsia="ru-RU"/>
         </w:rPr>
-        <w:t>()</w:t>
+        <w:t>(</w:t>
+      </w:r>
+      <w:proofErr w:type="gramEnd"/>
+      <w:r>
+        <w:rPr>
+          <w:rFonts w:ascii="Cascadia Code" w:eastAsia="Times New Roman" w:hAnsi="Cascadia Code"/>
+          <w:color w:val="BBBBBB"/>
+          <w:sz w:val="18"/>
+          <w:szCs w:val="18"/>
+          <w:lang w:val="en-US" w:eastAsia="ru-RU"/>
+        </w:rPr>
+        <w:t>)</w:t>
       </w:r>
       <w:r>
         <w:rPr>
@@ -3061,6 +3144,7 @@
         <w:t> </w:t>
       </w:r>
       <w:proofErr w:type="spellStart"/>
+      <w:proofErr w:type="gramStart"/>
       <w:r>
         <w:rPr>
           <w:rFonts w:ascii="Cascadia Code" w:eastAsia="Times New Roman" w:hAnsi="Cascadia Code"/>
@@ -3082,6 +3166,7 @@
         </w:rPr>
         <w:t>(</w:t>
       </w:r>
+      <w:proofErr w:type="gramEnd"/>
       <w:r>
         <w:rPr>
           <w:rFonts w:ascii="Cascadia Code" w:eastAsia="Times New Roman" w:hAnsi="Cascadia Code"/>
@@ -3361,6 +3446,7 @@
         <w:t> </w:t>
       </w:r>
       <w:proofErr w:type="spellStart"/>
+      <w:proofErr w:type="gramStart"/>
       <w:r>
         <w:rPr>
           <w:rFonts w:ascii="Cascadia Code" w:eastAsia="Times New Roman" w:hAnsi="Cascadia Code"/>
@@ -3382,6 +3468,7 @@
         </w:rPr>
         <w:t>(</w:t>
       </w:r>
+      <w:proofErr w:type="gramEnd"/>
       <w:r>
         <w:rPr>
           <w:rFonts w:ascii="Cascadia Code" w:eastAsia="Times New Roman" w:hAnsi="Cascadia Code"/>
@@ -4161,6 +4248,7 @@
         <w:t> </w:t>
       </w:r>
       <w:proofErr w:type="spellStart"/>
+      <w:proofErr w:type="gramStart"/>
       <w:r>
         <w:rPr>
           <w:rFonts w:ascii="Cascadia Code" w:eastAsia="Times New Roman" w:hAnsi="Cascadia Code"/>
@@ -4182,6 +4270,7 @@
         </w:rPr>
         <w:t>(</w:t>
       </w:r>
+      <w:proofErr w:type="gramEnd"/>
       <w:r>
         <w:rPr>
           <w:rFonts w:ascii="Cascadia Code" w:eastAsia="Times New Roman" w:hAnsi="Cascadia Code"/>
@@ -4301,6 +4390,7 @@
         </w:rPr>
         <w:t> </w:t>
       </w:r>
+      <w:proofErr w:type="gramStart"/>
       <w:r>
         <w:rPr>
           <w:rFonts w:ascii="Cascadia Code" w:eastAsia="Times New Roman" w:hAnsi="Cascadia Code"/>
@@ -4319,7 +4409,18 @@
           <w:szCs w:val="18"/>
           <w:lang w:val="en-US" w:eastAsia="ru-RU"/>
         </w:rPr>
-        <w:t>()</w:t>
+        <w:t>(</w:t>
+      </w:r>
+      <w:proofErr w:type="gramEnd"/>
+      <w:r>
+        <w:rPr>
+          <w:rFonts w:ascii="Cascadia Code" w:eastAsia="Times New Roman" w:hAnsi="Cascadia Code"/>
+          <w:color w:val="BBBBBB"/>
+          <w:sz w:val="18"/>
+          <w:szCs w:val="18"/>
+          <w:lang w:val="en-US" w:eastAsia="ru-RU"/>
+        </w:rPr>
+        <w:t>)</w:t>
       </w:r>
       <w:r>
         <w:rPr>
@@ -4511,27 +4612,57 @@
         <w:jc w:val="left"/>
         <w:textAlignment w:val="auto"/>
         <w:rPr>
-          <w:rFonts w:ascii="Cascadia Code" w:eastAsia="Times New Roman" w:hAnsi="Cascadia Code"/>
-          <w:color w:val="BBBBBB"/>
-          <w:sz w:val="18"/>
-          <w:szCs w:val="18"/>
-          <w:lang w:val="en-US" w:eastAsia="ru-RU"/>
-        </w:rPr>
-      </w:pPr>
-      <w:r>
-        <w:rPr>
-          <w:rFonts w:ascii="Cascadia Code" w:eastAsia="Times New Roman" w:hAnsi="Cascadia Code" w:cs="Cambria"/>
-          <w:color w:val="BBBBBB"/>
-          <w:sz w:val="18"/>
-          <w:szCs w:val="18"/>
-          <w:lang w:val="en-US" w:eastAsia="ru-RU"/>
-        </w:rPr>
-        <w:t>    </w:t>
+          <w:rFonts w:ascii="JetBrains Mono" w:eastAsia="Times New Roman" w:hAnsi="JetBrains Mono"/>
+          <w:color w:val="BBBBBB"/>
+          <w:sz w:val="18"/>
+          <w:szCs w:val="18"/>
+          <w:lang w:val="en-US" w:eastAsia="ru-RU"/>
+        </w:rPr>
+      </w:pPr>
+      <w:r>
+        <w:rPr>
+          <w:rFonts w:ascii="JetBrains Mono" w:eastAsia="Times New Roman" w:hAnsi="JetBrains Mono"/>
+          <w:color w:val="FEDE5D"/>
+          <w:sz w:val="20"/>
+          <w:szCs w:val="20"/>
+          <w:lang w:val="en-US" w:eastAsia="ru-RU"/>
+        </w:rPr>
+        <w:t xml:space="preserve"> </w:t>
+      </w:r>
+      <w:r>
+        <w:rPr>
+          <w:rFonts w:ascii="JetBrains Mono" w:eastAsia="Times New Roman" w:hAnsi="JetBrains Mono"/>
+          <w:color w:val="FEDE5D"/>
+          <w:sz w:val="18"/>
+          <w:szCs w:val="18"/>
+          <w:lang w:val="en-US" w:eastAsia="ru-RU"/>
+        </w:rPr>
+        <w:t xml:space="preserve"> </w:t>
+      </w:r>
+      <w:r>
+        <w:rPr>
+          <w:rFonts w:ascii="JetBrains Mono" w:eastAsia="Times New Roman" w:hAnsi="JetBrains Mono"/>
+          <w:color w:val="FEDE5D"/>
+          <w:sz w:val="18"/>
+          <w:szCs w:val="18"/>
+          <w:lang w:val="en-US" w:eastAsia="ru-RU"/>
+        </w:rPr>
+        <w:t xml:space="preserve"> </w:t>
+      </w:r>
+      <w:r>
+        <w:rPr>
+          <w:rFonts w:ascii="JetBrains Mono" w:eastAsia="Times New Roman" w:hAnsi="JetBrains Mono"/>
+          <w:color w:val="FEDE5D"/>
+          <w:sz w:val="18"/>
+          <w:szCs w:val="18"/>
+          <w:lang w:val="en-US" w:eastAsia="ru-RU"/>
+        </w:rPr>
+        <w:t xml:space="preserve"> </w:t>
       </w:r>
       <w:proofErr w:type="spellStart"/>
       <w:r>
         <w:rPr>
-          <w:rFonts w:ascii="Cascadia Code" w:eastAsia="Times New Roman" w:hAnsi="Cascadia Code"/>
+          <w:rFonts w:ascii="JetBrains Mono" w:eastAsia="Times New Roman" w:hAnsi="JetBrains Mono"/>
           <w:color w:val="FEDE5D"/>
           <w:sz w:val="18"/>
           <w:szCs w:val="18"/>
@@ -4542,7 +4673,7 @@
       <w:proofErr w:type="spellEnd"/>
       <w:r>
         <w:rPr>
-          <w:rFonts w:ascii="Cascadia Code" w:eastAsia="Times New Roman" w:hAnsi="Cascadia Code" w:cs="Cambria"/>
+          <w:rFonts w:ascii="Cambria" w:eastAsia="Times New Roman" w:hAnsi="Cambria" w:cs="Cambria"/>
           <w:color w:val="BBBBBB"/>
           <w:sz w:val="18"/>
           <w:szCs w:val="18"/>
@@ -4553,24 +4684,24 @@
       <w:proofErr w:type="spellStart"/>
       <w:r>
         <w:rPr>
-          <w:rFonts w:ascii="Cascadia Code" w:eastAsia="Times New Roman" w:hAnsi="Cascadia Code"/>
-          <w:color w:val="BBBBBB"/>
-          <w:sz w:val="18"/>
-          <w:szCs w:val="18"/>
-          <w:lang w:val="en-US" w:eastAsia="ru-RU"/>
-        </w:rPr>
-        <w:t>thr</w:t>
+          <w:rFonts w:ascii="JetBrains Mono" w:eastAsia="Times New Roman" w:hAnsi="JetBrains Mono"/>
+          <w:color w:val="FF7EDB"/>
+          <w:sz w:val="18"/>
+          <w:szCs w:val="18"/>
+          <w:lang w:val="en-US" w:eastAsia="ru-RU"/>
+        </w:rPr>
+        <w:t>memThrs</w:t>
       </w:r>
       <w:proofErr w:type="spellEnd"/>
       <w:r>
         <w:rPr>
-          <w:rFonts w:ascii="Cascadia Code" w:eastAsia="Times New Roman" w:hAnsi="Cascadia Code"/>
-          <w:color w:val="BBBBBB"/>
-          <w:sz w:val="18"/>
-          <w:szCs w:val="18"/>
-          <w:lang w:val="en-US" w:eastAsia="ru-RU"/>
-        </w:rPr>
-        <w:t>;</w:t>
+          <w:rFonts w:ascii="JetBrains Mono" w:eastAsia="Times New Roman" w:hAnsi="JetBrains Mono"/>
+          <w:color w:val="BBBBBB"/>
+          <w:sz w:val="18"/>
+          <w:szCs w:val="18"/>
+          <w:lang w:val="en-US" w:eastAsia="ru-RU"/>
+        </w:rPr>
+        <w:t>[D];</w:t>
       </w:r>
     </w:p>
     <w:p>
@@ -4582,16 +4713,16 @@
         <w:jc w:val="left"/>
         <w:textAlignment w:val="auto"/>
         <w:rPr>
-          <w:rFonts w:ascii="Cascadia Code" w:eastAsia="Times New Roman" w:hAnsi="Cascadia Code"/>
-          <w:color w:val="BBBBBB"/>
-          <w:sz w:val="18"/>
-          <w:szCs w:val="18"/>
-          <w:lang w:val="en-US" w:eastAsia="ru-RU"/>
-        </w:rPr>
-      </w:pPr>
-      <w:r>
-        <w:rPr>
-          <w:rFonts w:ascii="Cascadia Code" w:eastAsia="Times New Roman" w:hAnsi="Cascadia Code" w:cs="Cambria"/>
+          <w:rFonts w:ascii="JetBrains Mono" w:eastAsia="Times New Roman" w:hAnsi="JetBrains Mono"/>
+          <w:color w:val="BBBBBB"/>
+          <w:sz w:val="18"/>
+          <w:szCs w:val="18"/>
+          <w:lang w:val="en-US" w:eastAsia="ru-RU"/>
+        </w:rPr>
+      </w:pPr>
+      <w:r>
+        <w:rPr>
+          <w:rFonts w:ascii="Cambria" w:eastAsia="Times New Roman" w:hAnsi="Cambria" w:cs="Cambria"/>
           <w:color w:val="BBBBBB"/>
           <w:sz w:val="18"/>
           <w:szCs w:val="18"/>
@@ -4599,10 +4730,249 @@
         </w:rPr>
         <w:t>    </w:t>
       </w:r>
-      <w:proofErr w:type="spellStart"/>
-      <w:r>
-        <w:rPr>
-          <w:rFonts w:ascii="Cascadia Code" w:eastAsia="Times New Roman" w:hAnsi="Cascadia Code"/>
+      <w:r>
+        <w:rPr>
+          <w:rFonts w:ascii="Cambria" w:eastAsia="Times New Roman" w:hAnsi="Cambria" w:cs="Cambria"/>
+          <w:color w:val="BBBBBB"/>
+          <w:sz w:val="18"/>
+          <w:szCs w:val="18"/>
+          <w:lang w:val="en-US" w:eastAsia="ru-RU"/>
+        </w:rPr>
+        <w:t xml:space="preserve">   </w:t>
+      </w:r>
+      <w:r>
+        <w:rPr>
+          <w:rFonts w:ascii="Cambria" w:eastAsia="Times New Roman" w:hAnsi="Cambria" w:cs="Cambria"/>
+          <w:color w:val="BBBBBB"/>
+          <w:sz w:val="18"/>
+          <w:szCs w:val="18"/>
+          <w:lang w:val="en-US" w:eastAsia="ru-RU"/>
+        </w:rPr>
+        <w:t xml:space="preserve">   </w:t>
+      </w:r>
+      <w:r>
+        <w:rPr>
+          <w:rFonts w:ascii="JetBrains Mono" w:eastAsia="Times New Roman" w:hAnsi="JetBrains Mono"/>
+          <w:color w:val="FEDE5D"/>
+          <w:sz w:val="18"/>
+          <w:szCs w:val="18"/>
+          <w:lang w:val="en-US" w:eastAsia="ru-RU"/>
+        </w:rPr>
+        <w:t>for</w:t>
+      </w:r>
+      <w:r>
+        <w:rPr>
+          <w:rFonts w:ascii="Cambria" w:eastAsia="Times New Roman" w:hAnsi="Cambria" w:cs="Cambria"/>
+          <w:color w:val="BBBBBB"/>
+          <w:sz w:val="18"/>
+          <w:szCs w:val="18"/>
+          <w:lang w:val="en-US" w:eastAsia="ru-RU"/>
+        </w:rPr>
+        <w:t> </w:t>
+      </w:r>
+      <w:r>
+        <w:rPr>
+          <w:rFonts w:ascii="JetBrains Mono" w:eastAsia="Times New Roman" w:hAnsi="JetBrains Mono"/>
+          <w:color w:val="BBBBBB"/>
+          <w:sz w:val="18"/>
+          <w:szCs w:val="18"/>
+          <w:lang w:val="en-US" w:eastAsia="ru-RU"/>
+        </w:rPr>
+        <w:t>(</w:t>
+      </w:r>
+      <w:r>
+        <w:rPr>
+          <w:rFonts w:ascii="JetBrains Mono" w:eastAsia="Times New Roman" w:hAnsi="JetBrains Mono"/>
+          <w:color w:val="FEDE5D"/>
+          <w:sz w:val="18"/>
+          <w:szCs w:val="18"/>
+          <w:lang w:val="en-US" w:eastAsia="ru-RU"/>
+        </w:rPr>
+        <w:t>int</w:t>
+      </w:r>
+      <w:r>
+        <w:rPr>
+          <w:rFonts w:ascii="Cambria" w:eastAsia="Times New Roman" w:hAnsi="Cambria" w:cs="Cambria"/>
+          <w:color w:val="BBBBBB"/>
+          <w:sz w:val="18"/>
+          <w:szCs w:val="18"/>
+          <w:lang w:val="en-US" w:eastAsia="ru-RU"/>
+        </w:rPr>
+        <w:t> </w:t>
+      </w:r>
+      <w:r>
+        <w:rPr>
+          <w:rFonts w:ascii="JetBrains Mono" w:eastAsia="Times New Roman" w:hAnsi="JetBrains Mono"/>
+          <w:color w:val="BBBBBB"/>
+          <w:sz w:val="18"/>
+          <w:szCs w:val="18"/>
+          <w:lang w:val="en-US" w:eastAsia="ru-RU"/>
+        </w:rPr>
+        <w:t>i</w:t>
+      </w:r>
+      <w:r>
+        <w:rPr>
+          <w:rFonts w:ascii="Cambria" w:eastAsia="Times New Roman" w:hAnsi="Cambria" w:cs="Cambria"/>
+          <w:color w:val="BBBBBB"/>
+          <w:sz w:val="18"/>
+          <w:szCs w:val="18"/>
+          <w:lang w:val="en-US" w:eastAsia="ru-RU"/>
+        </w:rPr>
+        <w:t> </w:t>
+      </w:r>
+      <w:r>
+        <w:rPr>
+          <w:rFonts w:ascii="JetBrains Mono" w:eastAsia="Times New Roman" w:hAnsi="JetBrains Mono"/>
+          <w:color w:val="FFFFFF"/>
+          <w:sz w:val="18"/>
+          <w:szCs w:val="18"/>
+          <w:lang w:val="en-US" w:eastAsia="ru-RU"/>
+        </w:rPr>
+        <w:t>=</w:t>
+      </w:r>
+      <w:r>
+        <w:rPr>
+          <w:rFonts w:ascii="Cambria" w:eastAsia="Times New Roman" w:hAnsi="Cambria" w:cs="Cambria"/>
+          <w:color w:val="BBBBBB"/>
+          <w:sz w:val="18"/>
+          <w:szCs w:val="18"/>
+          <w:lang w:val="en-US" w:eastAsia="ru-RU"/>
+        </w:rPr>
+        <w:t> </w:t>
+      </w:r>
+      <w:r>
+        <w:rPr>
+          <w:rFonts w:ascii="JetBrains Mono" w:eastAsia="Times New Roman" w:hAnsi="JetBrains Mono"/>
+          <w:color w:val="F97E72"/>
+          <w:sz w:val="18"/>
+          <w:szCs w:val="18"/>
+          <w:lang w:val="en-US" w:eastAsia="ru-RU"/>
+        </w:rPr>
+        <w:t>0</w:t>
+      </w:r>
+      <w:r>
+        <w:rPr>
+          <w:rFonts w:ascii="JetBrains Mono" w:eastAsia="Times New Roman" w:hAnsi="JetBrains Mono"/>
+          <w:color w:val="BBBBBB"/>
+          <w:sz w:val="18"/>
+          <w:szCs w:val="18"/>
+          <w:lang w:val="en-US" w:eastAsia="ru-RU"/>
+        </w:rPr>
+        <w:t>;</w:t>
+      </w:r>
+      <w:r>
+        <w:rPr>
+          <w:rFonts w:ascii="Cambria" w:eastAsia="Times New Roman" w:hAnsi="Cambria" w:cs="Cambria"/>
+          <w:color w:val="BBBBBB"/>
+          <w:sz w:val="18"/>
+          <w:szCs w:val="18"/>
+          <w:lang w:val="en-US" w:eastAsia="ru-RU"/>
+        </w:rPr>
+        <w:t> </w:t>
+      </w:r>
+      <w:r>
+        <w:rPr>
+          <w:rFonts w:ascii="JetBrains Mono" w:eastAsia="Times New Roman" w:hAnsi="JetBrains Mono"/>
+          <w:color w:val="BBBBBB"/>
+          <w:sz w:val="18"/>
+          <w:szCs w:val="18"/>
+          <w:lang w:val="en-US" w:eastAsia="ru-RU"/>
+        </w:rPr>
+        <w:t>i</w:t>
+      </w:r>
+      <w:r>
+        <w:rPr>
+          <w:rFonts w:ascii="Cambria" w:eastAsia="Times New Roman" w:hAnsi="Cambria" w:cs="Cambria"/>
+          <w:color w:val="BBBBBB"/>
+          <w:sz w:val="18"/>
+          <w:szCs w:val="18"/>
+          <w:lang w:val="en-US" w:eastAsia="ru-RU"/>
+        </w:rPr>
+        <w:t> </w:t>
+      </w:r>
+      <w:r>
+        <w:rPr>
+          <w:rFonts w:ascii="JetBrains Mono" w:eastAsia="Times New Roman" w:hAnsi="JetBrains Mono"/>
+          <w:color w:val="FEDE5D"/>
+          <w:sz w:val="18"/>
+          <w:szCs w:val="18"/>
+          <w:lang w:val="en-US" w:eastAsia="ru-RU"/>
+        </w:rPr>
+        <w:t>&lt;</w:t>
+      </w:r>
+      <w:r>
+        <w:rPr>
+          <w:rFonts w:ascii="Cambria" w:eastAsia="Times New Roman" w:hAnsi="Cambria" w:cs="Cambria"/>
+          <w:color w:val="BBBBBB"/>
+          <w:sz w:val="18"/>
+          <w:szCs w:val="18"/>
+          <w:lang w:val="en-US" w:eastAsia="ru-RU"/>
+        </w:rPr>
+        <w:t> </w:t>
+      </w:r>
+      <w:r>
+        <w:rPr>
+          <w:rFonts w:ascii="JetBrains Mono" w:eastAsia="Times New Roman" w:hAnsi="JetBrains Mono"/>
+          <w:color w:val="BBBBBB"/>
+          <w:sz w:val="18"/>
+          <w:szCs w:val="18"/>
+          <w:lang w:val="en-US" w:eastAsia="ru-RU"/>
+        </w:rPr>
+        <w:t>D;</w:t>
+      </w:r>
+      <w:r>
+        <w:rPr>
+          <w:rFonts w:ascii="Cambria" w:eastAsia="Times New Roman" w:hAnsi="Cambria" w:cs="Cambria"/>
+          <w:color w:val="BBBBBB"/>
+          <w:sz w:val="18"/>
+          <w:szCs w:val="18"/>
+          <w:lang w:val="en-US" w:eastAsia="ru-RU"/>
+        </w:rPr>
+        <w:t> </w:t>
+      </w:r>
+      <w:r>
+        <w:rPr>
+          <w:rFonts w:ascii="JetBrains Mono" w:eastAsia="Times New Roman" w:hAnsi="JetBrains Mono"/>
+          <w:color w:val="BBBBBB"/>
+          <w:sz w:val="18"/>
+          <w:szCs w:val="18"/>
+          <w:lang w:val="en-US" w:eastAsia="ru-RU"/>
+        </w:rPr>
+        <w:t>i</w:t>
+      </w:r>
+      <w:r>
+        <w:rPr>
+          <w:rFonts w:ascii="JetBrains Mono" w:eastAsia="Times New Roman" w:hAnsi="JetBrains Mono"/>
+          <w:color w:val="FEDE5D"/>
+          <w:sz w:val="18"/>
+          <w:szCs w:val="18"/>
+          <w:lang w:val="en-US" w:eastAsia="ru-RU"/>
+        </w:rPr>
+        <w:t>++</w:t>
+      </w:r>
+      <w:r>
+        <w:rPr>
+          <w:rFonts w:ascii="JetBrains Mono" w:eastAsia="Times New Roman" w:hAnsi="JetBrains Mono"/>
+          <w:color w:val="BBBBBB"/>
+          <w:sz w:val="18"/>
+          <w:szCs w:val="18"/>
+          <w:lang w:val="en-US" w:eastAsia="ru-RU"/>
+        </w:rPr>
+        <w:t>)</w:t>
+      </w:r>
+      <w:r>
+        <w:rPr>
+          <w:rFonts w:ascii="Cambria" w:eastAsia="Times New Roman" w:hAnsi="Cambria" w:cs="Cambria"/>
+          <w:color w:val="BBBBBB"/>
+          <w:sz w:val="18"/>
+          <w:szCs w:val="18"/>
+          <w:lang w:val="en-US" w:eastAsia="ru-RU"/>
+        </w:rPr>
+        <w:t> </w:t>
+      </w:r>
+      <w:r>
+        <w:rPr>
+          <w:rFonts w:ascii="JetBrains Mono" w:eastAsia="Times New Roman" w:hAnsi="JetBrains Mono"/>
           <w:color w:val="36F9F6"/>
           <w:sz w:val="18"/>
           <w:szCs w:val="18"/>
@@ -4610,10 +4980,9 @@
         </w:rPr>
         <w:t>pthread_create</w:t>
       </w:r>
-      <w:proofErr w:type="spellEnd"/>
-      <w:r>
-        <w:rPr>
-          <w:rFonts w:ascii="Cascadia Code" w:eastAsia="Times New Roman" w:hAnsi="Cascadia Code"/>
+      <w:r>
+        <w:rPr>
+          <w:rFonts w:ascii="JetBrains Mono" w:eastAsia="Times New Roman" w:hAnsi="JetBrains Mono"/>
           <w:color w:val="BBBBBB"/>
           <w:sz w:val="18"/>
           <w:szCs w:val="18"/>
@@ -4623,7 +4992,7 @@
       </w:r>
       <w:r>
         <w:rPr>
-          <w:rFonts w:ascii="Cascadia Code" w:eastAsia="Times New Roman" w:hAnsi="Cascadia Code"/>
+          <w:rFonts w:ascii="JetBrains Mono" w:eastAsia="Times New Roman" w:hAnsi="JetBrains Mono"/>
           <w:color w:val="FEDE5D"/>
           <w:sz w:val="18"/>
           <w:szCs w:val="18"/>
@@ -4631,21 +5000,49 @@
         </w:rPr>
         <w:t>&amp;</w:t>
       </w:r>
-      <w:proofErr w:type="spellStart"/>
-      <w:r>
-        <w:rPr>
-          <w:rFonts w:ascii="Cascadia Code" w:eastAsia="Times New Roman" w:hAnsi="Cascadia Code"/>
-          <w:color w:val="BBBBBB"/>
-          <w:sz w:val="18"/>
-          <w:szCs w:val="18"/>
-          <w:lang w:val="en-US" w:eastAsia="ru-RU"/>
-        </w:rPr>
-        <w:t>thr</w:t>
-      </w:r>
-      <w:proofErr w:type="spellEnd"/>
-      <w:r>
-        <w:rPr>
-          <w:rFonts w:ascii="Cascadia Code" w:eastAsia="Times New Roman" w:hAnsi="Cascadia Code"/>
+      <w:r>
+        <w:rPr>
+          <w:rFonts w:ascii="JetBrains Mono" w:eastAsia="Times New Roman" w:hAnsi="JetBrains Mono"/>
+          <w:color w:val="FF7EDB"/>
+          <w:sz w:val="18"/>
+          <w:szCs w:val="18"/>
+          <w:lang w:val="en-US" w:eastAsia="ru-RU"/>
+        </w:rPr>
+        <w:t>memThrs</w:t>
+      </w:r>
+      <w:r>
+        <w:rPr>
+          <w:rFonts w:ascii="JetBrains Mono" w:eastAsia="Times New Roman" w:hAnsi="JetBrains Mono"/>
+          <w:color w:val="BBBBBB"/>
+          <w:sz w:val="18"/>
+          <w:szCs w:val="18"/>
+          <w:lang w:val="en-US" w:eastAsia="ru-RU"/>
+        </w:rPr>
+        <w:t>[i],</w:t>
+      </w:r>
+      <w:r>
+        <w:rPr>
+          <w:rFonts w:ascii="Cambria" w:eastAsia="Times New Roman" w:hAnsi="Cambria" w:cs="Cambria"/>
+          <w:color w:val="BBBBBB"/>
+          <w:sz w:val="18"/>
+          <w:szCs w:val="18"/>
+          <w:lang w:val="en-US" w:eastAsia="ru-RU"/>
+        </w:rPr>
+        <w:t> </w:t>
+      </w:r>
+      <w:r>
+        <w:rPr>
+          <w:rFonts w:ascii="JetBrains Mono" w:eastAsia="Times New Roman" w:hAnsi="JetBrains Mono"/>
+          <w:color w:val="F97E72"/>
+          <w:sz w:val="18"/>
+          <w:szCs w:val="18"/>
+          <w:lang w:val="en-US" w:eastAsia="ru-RU"/>
+        </w:rPr>
+        <w:t>NULL</w:t>
+      </w:r>
+      <w:r>
+        <w:rPr>
+          <w:rFonts w:ascii="JetBrains Mono" w:eastAsia="Times New Roman" w:hAnsi="JetBrains Mono"/>
           <w:color w:val="BBBBBB"/>
           <w:sz w:val="18"/>
           <w:szCs w:val="18"/>
@@ -4655,18 +5052,38 @@
       </w:r>
       <w:r>
         <w:rPr>
-          <w:rFonts w:ascii="Cascadia Code" w:eastAsia="Times New Roman" w:hAnsi="Cascadia Code" w:cs="Cambria"/>
-          <w:color w:val="BBBBBB"/>
-          <w:sz w:val="18"/>
-          <w:szCs w:val="18"/>
-          <w:lang w:val="en-US" w:eastAsia="ru-RU"/>
-        </w:rPr>
-        <w:t> </w:t>
-      </w:r>
-      <w:r>
-        <w:rPr>
-          <w:rFonts w:ascii="Cascadia Code" w:eastAsia="Times New Roman" w:hAnsi="Cascadia Code"/>
-          <w:color w:val="36F9F6"/>
+          <w:rFonts w:ascii="Cambria" w:eastAsia="Times New Roman" w:hAnsi="Cambria" w:cs="Cambria"/>
+          <w:color w:val="BBBBBB"/>
+          <w:sz w:val="18"/>
+          <w:szCs w:val="18"/>
+          <w:lang w:val="en-US" w:eastAsia="ru-RU"/>
+        </w:rPr>
+        <w:t> </w:t>
+      </w:r>
+      <w:r>
+        <w:rPr>
+          <w:rFonts w:ascii="JetBrains Mono" w:eastAsia="Times New Roman" w:hAnsi="JetBrains Mono"/>
+          <w:color w:val="BBBBBB"/>
+          <w:sz w:val="18"/>
+          <w:szCs w:val="18"/>
+          <w:lang w:val="en-US" w:eastAsia="ru-RU"/>
+        </w:rPr>
+        <w:t>threadFunc,</w:t>
+      </w:r>
+      <w:r>
+        <w:rPr>
+          <w:rFonts w:ascii="Cambria" w:eastAsia="Times New Roman" w:hAnsi="Cambria" w:cs="Cambria"/>
+          <w:color w:val="BBBBBB"/>
+          <w:sz w:val="18"/>
+          <w:szCs w:val="18"/>
+          <w:lang w:val="en-US" w:eastAsia="ru-RU"/>
+        </w:rPr>
+        <w:t> </w:t>
+      </w:r>
+      <w:r>
+        <w:rPr>
+          <w:rFonts w:ascii="JetBrains Mono" w:eastAsia="Times New Roman" w:hAnsi="JetBrains Mono"/>
+          <w:color w:val="F97E72"/>
           <w:sz w:val="18"/>
           <w:szCs w:val="18"/>
           <w:lang w:val="en-US" w:eastAsia="ru-RU"/>
@@ -4675,69 +5092,7 @@
       </w:r>
       <w:r>
         <w:rPr>
-          <w:rFonts w:ascii="Cascadia Code" w:eastAsia="Times New Roman" w:hAnsi="Cascadia Code"/>
-          <w:color w:val="BBBBBB"/>
-          <w:sz w:val="18"/>
-          <w:szCs w:val="18"/>
-          <w:lang w:val="en-US" w:eastAsia="ru-RU"/>
-        </w:rPr>
-        <w:t>,</w:t>
-      </w:r>
-      <w:r>
-        <w:rPr>
-          <w:rFonts w:ascii="Cascadia Code" w:eastAsia="Times New Roman" w:hAnsi="Cascadia Code" w:cs="Cambria"/>
-          <w:color w:val="BBBBBB"/>
-          <w:sz w:val="18"/>
-          <w:szCs w:val="18"/>
-          <w:lang w:val="en-US" w:eastAsia="ru-RU"/>
-        </w:rPr>
-        <w:t> </w:t>
-      </w:r>
-      <w:proofErr w:type="spellStart"/>
-      <w:r>
-        <w:rPr>
-          <w:rFonts w:ascii="Cascadia Code" w:eastAsia="Times New Roman" w:hAnsi="Cascadia Code"/>
-          <w:color w:val="36F9F6"/>
-          <w:sz w:val="18"/>
-          <w:szCs w:val="18"/>
-          <w:lang w:val="en-US" w:eastAsia="ru-RU"/>
-        </w:rPr>
-        <w:t>threadFunc</w:t>
-      </w:r>
-      <w:proofErr w:type="spellEnd"/>
-      <w:r>
-        <w:rPr>
-          <w:rFonts w:ascii="Cascadia Code" w:eastAsia="Times New Roman" w:hAnsi="Cascadia Code"/>
-          <w:color w:val="BBBBBB"/>
-          <w:sz w:val="18"/>
-          <w:szCs w:val="18"/>
-          <w:lang w:val="en-US" w:eastAsia="ru-RU"/>
-        </w:rPr>
-        <w:t>,</w:t>
-      </w:r>
-      <w:r>
-        <w:rPr>
-          <w:rFonts w:ascii="Cascadia Code" w:eastAsia="Times New Roman" w:hAnsi="Cascadia Code" w:cs="Cambria"/>
-          <w:color w:val="BBBBBB"/>
-          <w:sz w:val="18"/>
-          <w:szCs w:val="18"/>
-          <w:lang w:val="en-US" w:eastAsia="ru-RU"/>
-        </w:rPr>
-        <w:t> </w:t>
-      </w:r>
-      <w:r>
-        <w:rPr>
-          <w:rFonts w:ascii="Cascadia Code" w:eastAsia="Times New Roman" w:hAnsi="Cascadia Code"/>
-          <w:color w:val="36F9F6"/>
-          <w:sz w:val="18"/>
-          <w:szCs w:val="18"/>
-          <w:lang w:val="en-US" w:eastAsia="ru-RU"/>
-        </w:rPr>
-        <w:t>NULL</w:t>
-      </w:r>
-      <w:r>
-        <w:rPr>
-          <w:rFonts w:ascii="Cascadia Code" w:eastAsia="Times New Roman" w:hAnsi="Cascadia Code"/>
+          <w:rFonts w:ascii="JetBrains Mono" w:eastAsia="Times New Roman" w:hAnsi="JetBrains Mono"/>
           <w:color w:val="BBBBBB"/>
           <w:sz w:val="18"/>
           <w:szCs w:val="18"/>
@@ -4755,16 +5110,16 @@
         <w:jc w:val="left"/>
         <w:textAlignment w:val="auto"/>
         <w:rPr>
-          <w:rFonts w:ascii="Cascadia Code" w:eastAsia="Times New Roman" w:hAnsi="Cascadia Code"/>
-          <w:color w:val="BBBBBB"/>
-          <w:sz w:val="18"/>
-          <w:szCs w:val="18"/>
-          <w:lang w:val="en-US" w:eastAsia="ru-RU"/>
-        </w:rPr>
-      </w:pPr>
-      <w:r>
-        <w:rPr>
-          <w:rFonts w:ascii="Cascadia Code" w:eastAsia="Times New Roman" w:hAnsi="Cascadia Code" w:cs="Cambria"/>
+          <w:rFonts w:ascii="JetBrains Mono" w:eastAsia="Times New Roman" w:hAnsi="JetBrains Mono"/>
+          <w:color w:val="BBBBBB"/>
+          <w:sz w:val="18"/>
+          <w:szCs w:val="18"/>
+          <w:lang w:val="en-US" w:eastAsia="ru-RU"/>
+        </w:rPr>
+      </w:pPr>
+      <w:r>
+        <w:rPr>
+          <w:rFonts w:ascii="Cambria" w:eastAsia="Times New Roman" w:hAnsi="Cambria" w:cs="Cambria"/>
           <w:color w:val="BBBBBB"/>
           <w:sz w:val="18"/>
           <w:szCs w:val="18"/>
@@ -4772,10 +5127,256 @@
         </w:rPr>
         <w:t>    </w:t>
       </w:r>
+      <w:r>
+        <w:rPr>
+          <w:rFonts w:ascii="Cambria" w:eastAsia="Times New Roman" w:hAnsi="Cambria" w:cs="Cambria"/>
+          <w:color w:val="BBBBBB"/>
+          <w:sz w:val="18"/>
+          <w:szCs w:val="18"/>
+          <w:lang w:val="en-US" w:eastAsia="ru-RU"/>
+        </w:rPr>
+        <w:t xml:space="preserve">   </w:t>
+      </w:r>
+      <w:r>
+        <w:rPr>
+          <w:rFonts w:ascii="Cambria" w:eastAsia="Times New Roman" w:hAnsi="Cambria" w:cs="Cambria"/>
+          <w:color w:val="BBBBBB"/>
+          <w:sz w:val="18"/>
+          <w:szCs w:val="18"/>
+          <w:lang w:val="en-US" w:eastAsia="ru-RU"/>
+        </w:rPr>
+        <w:t xml:space="preserve">   </w:t>
+      </w:r>
+      <w:r>
+        <w:rPr>
+          <w:rFonts w:ascii="JetBrains Mono" w:eastAsia="Times New Roman" w:hAnsi="JetBrains Mono"/>
+          <w:color w:val="FEDE5D"/>
+          <w:sz w:val="18"/>
+          <w:szCs w:val="18"/>
+          <w:lang w:val="en-US" w:eastAsia="ru-RU"/>
+        </w:rPr>
+        <w:t>for</w:t>
+      </w:r>
+      <w:r>
+        <w:rPr>
+          <w:rFonts w:ascii="Cambria" w:eastAsia="Times New Roman" w:hAnsi="Cambria" w:cs="Cambria"/>
+          <w:color w:val="BBBBBB"/>
+          <w:sz w:val="18"/>
+          <w:szCs w:val="18"/>
+          <w:lang w:val="en-US" w:eastAsia="ru-RU"/>
+        </w:rPr>
+        <w:t> </w:t>
+      </w:r>
+      <w:r>
+        <w:rPr>
+          <w:rFonts w:ascii="JetBrains Mono" w:eastAsia="Times New Roman" w:hAnsi="JetBrains Mono"/>
+          <w:color w:val="BBBBBB"/>
+          <w:sz w:val="18"/>
+          <w:szCs w:val="18"/>
+          <w:lang w:val="en-US" w:eastAsia="ru-RU"/>
+        </w:rPr>
+        <w:t>(</w:t>
+      </w:r>
+      <w:r>
+        <w:rPr>
+          <w:rFonts w:ascii="JetBrains Mono" w:eastAsia="Times New Roman" w:hAnsi="JetBrains Mono"/>
+          <w:color w:val="FEDE5D"/>
+          <w:sz w:val="18"/>
+          <w:szCs w:val="18"/>
+          <w:lang w:val="en-US" w:eastAsia="ru-RU"/>
+        </w:rPr>
+        <w:t>int</w:t>
+      </w:r>
+      <w:r>
+        <w:rPr>
+          <w:rFonts w:ascii="Cambria" w:eastAsia="Times New Roman" w:hAnsi="Cambria" w:cs="Cambria"/>
+          <w:color w:val="BBBBBB"/>
+          <w:sz w:val="18"/>
+          <w:szCs w:val="18"/>
+          <w:lang w:val="en-US" w:eastAsia="ru-RU"/>
+        </w:rPr>
+        <w:t> </w:t>
+      </w:r>
       <w:proofErr w:type="spellStart"/>
       <w:r>
         <w:rPr>
-          <w:rFonts w:ascii="Cascadia Code" w:eastAsia="Times New Roman" w:hAnsi="Cascadia Code"/>
+          <w:rFonts w:ascii="JetBrains Mono" w:eastAsia="Times New Roman" w:hAnsi="JetBrains Mono"/>
+          <w:color w:val="BBBBBB"/>
+          <w:sz w:val="18"/>
+          <w:szCs w:val="18"/>
+          <w:lang w:val="en-US" w:eastAsia="ru-RU"/>
+        </w:rPr>
+        <w:t>i</w:t>
+      </w:r>
+      <w:proofErr w:type="spellEnd"/>
+      <w:r>
+        <w:rPr>
+          <w:rFonts w:ascii="Cambria" w:eastAsia="Times New Roman" w:hAnsi="Cambria" w:cs="Cambria"/>
+          <w:color w:val="BBBBBB"/>
+          <w:sz w:val="18"/>
+          <w:szCs w:val="18"/>
+          <w:lang w:val="en-US" w:eastAsia="ru-RU"/>
+        </w:rPr>
+        <w:t> </w:t>
+      </w:r>
+      <w:r>
+        <w:rPr>
+          <w:rFonts w:ascii="JetBrains Mono" w:eastAsia="Times New Roman" w:hAnsi="JetBrains Mono"/>
+          <w:color w:val="FFFFFF"/>
+          <w:sz w:val="18"/>
+          <w:szCs w:val="18"/>
+          <w:lang w:val="en-US" w:eastAsia="ru-RU"/>
+        </w:rPr>
+        <w:t>=</w:t>
+      </w:r>
+      <w:r>
+        <w:rPr>
+          <w:rFonts w:ascii="Cambria" w:eastAsia="Times New Roman" w:hAnsi="Cambria" w:cs="Cambria"/>
+          <w:color w:val="BBBBBB"/>
+          <w:sz w:val="18"/>
+          <w:szCs w:val="18"/>
+          <w:lang w:val="en-US" w:eastAsia="ru-RU"/>
+        </w:rPr>
+        <w:t> </w:t>
+      </w:r>
+      <w:r>
+        <w:rPr>
+          <w:rFonts w:ascii="JetBrains Mono" w:eastAsia="Times New Roman" w:hAnsi="JetBrains Mono"/>
+          <w:color w:val="F97E72"/>
+          <w:sz w:val="18"/>
+          <w:szCs w:val="18"/>
+          <w:lang w:val="en-US" w:eastAsia="ru-RU"/>
+        </w:rPr>
+        <w:t>0</w:t>
+      </w:r>
+      <w:r>
+        <w:rPr>
+          <w:rFonts w:ascii="JetBrains Mono" w:eastAsia="Times New Roman" w:hAnsi="JetBrains Mono"/>
+          <w:color w:val="BBBBBB"/>
+          <w:sz w:val="18"/>
+          <w:szCs w:val="18"/>
+          <w:lang w:val="en-US" w:eastAsia="ru-RU"/>
+        </w:rPr>
+        <w:t>;</w:t>
+      </w:r>
+      <w:r>
+        <w:rPr>
+          <w:rFonts w:ascii="Cambria" w:eastAsia="Times New Roman" w:hAnsi="Cambria" w:cs="Cambria"/>
+          <w:color w:val="BBBBBB"/>
+          <w:sz w:val="18"/>
+          <w:szCs w:val="18"/>
+          <w:lang w:val="en-US" w:eastAsia="ru-RU"/>
+        </w:rPr>
+        <w:t> </w:t>
+      </w:r>
+      <w:proofErr w:type="spellStart"/>
+      <w:r>
+        <w:rPr>
+          <w:rFonts w:ascii="JetBrains Mono" w:eastAsia="Times New Roman" w:hAnsi="JetBrains Mono"/>
+          <w:color w:val="BBBBBB"/>
+          <w:sz w:val="18"/>
+          <w:szCs w:val="18"/>
+          <w:lang w:val="en-US" w:eastAsia="ru-RU"/>
+        </w:rPr>
+        <w:t>i</w:t>
+      </w:r>
+      <w:proofErr w:type="spellEnd"/>
+      <w:r>
+        <w:rPr>
+          <w:rFonts w:ascii="Cambria" w:eastAsia="Times New Roman" w:hAnsi="Cambria" w:cs="Cambria"/>
+          <w:color w:val="BBBBBB"/>
+          <w:sz w:val="18"/>
+          <w:szCs w:val="18"/>
+          <w:lang w:val="en-US" w:eastAsia="ru-RU"/>
+        </w:rPr>
+        <w:t> </w:t>
+      </w:r>
+      <w:r>
+        <w:rPr>
+          <w:rFonts w:ascii="JetBrains Mono" w:eastAsia="Times New Roman" w:hAnsi="JetBrains Mono"/>
+          <w:color w:val="FEDE5D"/>
+          <w:sz w:val="18"/>
+          <w:szCs w:val="18"/>
+          <w:lang w:val="en-US" w:eastAsia="ru-RU"/>
+        </w:rPr>
+        <w:t>&lt;</w:t>
+      </w:r>
+      <w:r>
+        <w:rPr>
+          <w:rFonts w:ascii="Cambria" w:eastAsia="Times New Roman" w:hAnsi="Cambria" w:cs="Cambria"/>
+          <w:color w:val="BBBBBB"/>
+          <w:sz w:val="18"/>
+          <w:szCs w:val="18"/>
+          <w:lang w:val="en-US" w:eastAsia="ru-RU"/>
+        </w:rPr>
+        <w:t> </w:t>
+      </w:r>
+      <w:r>
+        <w:rPr>
+          <w:rFonts w:ascii="JetBrains Mono" w:eastAsia="Times New Roman" w:hAnsi="JetBrains Mono"/>
+          <w:color w:val="BBBBBB"/>
+          <w:sz w:val="18"/>
+          <w:szCs w:val="18"/>
+          <w:lang w:val="en-US" w:eastAsia="ru-RU"/>
+        </w:rPr>
+        <w:t>D;</w:t>
+      </w:r>
+      <w:r>
+        <w:rPr>
+          <w:rFonts w:ascii="Cambria" w:eastAsia="Times New Roman" w:hAnsi="Cambria" w:cs="Cambria"/>
+          <w:color w:val="BBBBBB"/>
+          <w:sz w:val="18"/>
+          <w:szCs w:val="18"/>
+          <w:lang w:val="en-US" w:eastAsia="ru-RU"/>
+        </w:rPr>
+        <w:t> </w:t>
+      </w:r>
+      <w:proofErr w:type="spellStart"/>
+      <w:r>
+        <w:rPr>
+          <w:rFonts w:ascii="JetBrains Mono" w:eastAsia="Times New Roman" w:hAnsi="JetBrains Mono"/>
+          <w:color w:val="BBBBBB"/>
+          <w:sz w:val="18"/>
+          <w:szCs w:val="18"/>
+          <w:lang w:val="en-US" w:eastAsia="ru-RU"/>
+        </w:rPr>
+        <w:t>i</w:t>
+      </w:r>
+      <w:proofErr w:type="spellEnd"/>
+      <w:r>
+        <w:rPr>
+          <w:rFonts w:ascii="JetBrains Mono" w:eastAsia="Times New Roman" w:hAnsi="JetBrains Mono"/>
+          <w:color w:val="FEDE5D"/>
+          <w:sz w:val="18"/>
+          <w:szCs w:val="18"/>
+          <w:lang w:val="en-US" w:eastAsia="ru-RU"/>
+        </w:rPr>
+        <w:t>++</w:t>
+      </w:r>
+      <w:r>
+        <w:rPr>
+          <w:rFonts w:ascii="JetBrains Mono" w:eastAsia="Times New Roman" w:hAnsi="JetBrains Mono"/>
+          <w:color w:val="BBBBBB"/>
+          <w:sz w:val="18"/>
+          <w:szCs w:val="18"/>
+          <w:lang w:val="en-US" w:eastAsia="ru-RU"/>
+        </w:rPr>
+        <w:t>)</w:t>
+      </w:r>
+      <w:r>
+        <w:rPr>
+          <w:rFonts w:ascii="Cambria" w:eastAsia="Times New Roman" w:hAnsi="Cambria" w:cs="Cambria"/>
+          <w:color w:val="BBBBBB"/>
+          <w:sz w:val="18"/>
+          <w:szCs w:val="18"/>
+          <w:lang w:val="en-US" w:eastAsia="ru-RU"/>
+        </w:rPr>
+        <w:t> </w:t>
+      </w:r>
+      <w:proofErr w:type="spellStart"/>
+      <w:r>
+        <w:rPr>
+          <w:rFonts w:ascii="JetBrains Mono" w:eastAsia="Times New Roman" w:hAnsi="JetBrains Mono"/>
           <w:color w:val="36F9F6"/>
           <w:sz w:val="18"/>
           <w:szCs w:val="18"/>
@@ -4786,7 +5387,7 @@
       <w:proofErr w:type="spellEnd"/>
       <w:r>
         <w:rPr>
-          <w:rFonts w:ascii="Cascadia Code" w:eastAsia="Times New Roman" w:hAnsi="Cascadia Code"/>
+          <w:rFonts w:ascii="JetBrains Mono" w:eastAsia="Times New Roman" w:hAnsi="JetBrains Mono"/>
           <w:color w:val="BBBBBB"/>
           <w:sz w:val="18"/>
           <w:szCs w:val="18"/>
@@ -4797,19 +5398,225 @@
       <w:proofErr w:type="spellStart"/>
       <w:r>
         <w:rPr>
-          <w:rFonts w:ascii="Cascadia Code" w:eastAsia="Times New Roman" w:hAnsi="Cascadia Code"/>
-          <w:color w:val="BBBBBB"/>
-          <w:sz w:val="18"/>
-          <w:szCs w:val="18"/>
-          <w:lang w:val="en-US" w:eastAsia="ru-RU"/>
-        </w:rPr>
-        <w:t>thr</w:t>
+          <w:rFonts w:ascii="JetBrains Mono" w:eastAsia="Times New Roman" w:hAnsi="JetBrains Mono"/>
+          <w:color w:val="FF7EDB"/>
+          <w:sz w:val="18"/>
+          <w:szCs w:val="18"/>
+          <w:lang w:val="en-US" w:eastAsia="ru-RU"/>
+        </w:rPr>
+        <w:t>memThrs</w:t>
       </w:r>
       <w:proofErr w:type="spellEnd"/>
       <w:r>
         <w:rPr>
-          <w:rFonts w:ascii="Cascadia Code" w:eastAsia="Times New Roman" w:hAnsi="Cascadia Code"/>
-          <w:color w:val="BBBBBB"/>
+          <w:rFonts w:ascii="JetBrains Mono" w:eastAsia="Times New Roman" w:hAnsi="JetBrains Mono"/>
+          <w:color w:val="BBBBBB"/>
+          <w:sz w:val="18"/>
+          <w:szCs w:val="18"/>
+          <w:lang w:val="en-US" w:eastAsia="ru-RU"/>
+        </w:rPr>
+        <w:t>[</w:t>
+      </w:r>
+      <w:proofErr w:type="spellStart"/>
+      <w:r>
+        <w:rPr>
+          <w:rFonts w:ascii="JetBrains Mono" w:eastAsia="Times New Roman" w:hAnsi="JetBrains Mono"/>
+          <w:color w:val="BBBBBB"/>
+          <w:sz w:val="18"/>
+          <w:szCs w:val="18"/>
+          <w:lang w:val="en-US" w:eastAsia="ru-RU"/>
+        </w:rPr>
+        <w:t>i</w:t>
+      </w:r>
+      <w:proofErr w:type="spellEnd"/>
+      <w:r>
+        <w:rPr>
+          <w:rFonts w:ascii="JetBrains Mono" w:eastAsia="Times New Roman" w:hAnsi="JetBrains Mono"/>
+          <w:color w:val="BBBBBB"/>
+          <w:sz w:val="18"/>
+          <w:szCs w:val="18"/>
+          <w:lang w:val="en-US" w:eastAsia="ru-RU"/>
+        </w:rPr>
+        <w:t>],</w:t>
+      </w:r>
+      <w:r>
+        <w:rPr>
+          <w:rFonts w:ascii="Cambria" w:eastAsia="Times New Roman" w:hAnsi="Cambria" w:cs="Cambria"/>
+          <w:color w:val="BBBBBB"/>
+          <w:sz w:val="18"/>
+          <w:szCs w:val="18"/>
+          <w:lang w:val="en-US" w:eastAsia="ru-RU"/>
+        </w:rPr>
+        <w:t> </w:t>
+      </w:r>
+      <w:r>
+        <w:rPr>
+          <w:rFonts w:ascii="JetBrains Mono" w:eastAsia="Times New Roman" w:hAnsi="JetBrains Mono"/>
+          <w:color w:val="F97E72"/>
+          <w:sz w:val="18"/>
+          <w:szCs w:val="18"/>
+          <w:lang w:val="en-US" w:eastAsia="ru-RU"/>
+        </w:rPr>
+        <w:t>NULL</w:t>
+      </w:r>
+      <w:r>
+        <w:rPr>
+          <w:rFonts w:ascii="JetBrains Mono" w:eastAsia="Times New Roman" w:hAnsi="JetBrains Mono"/>
+          <w:color w:val="BBBBBB"/>
+          <w:sz w:val="18"/>
+          <w:szCs w:val="18"/>
+          <w:lang w:val="en-US" w:eastAsia="ru-RU"/>
+        </w:rPr>
+        <w:t>);</w:t>
+      </w:r>
+      <w:r>
+        <w:rPr>
+          <w:rFonts w:ascii="Cambria" w:eastAsia="Times New Roman" w:hAnsi="Cambria" w:cs="Cambria"/>
+          <w:color w:val="BBBBBB"/>
+          <w:sz w:val="18"/>
+          <w:szCs w:val="18"/>
+          <w:lang w:val="en-US" w:eastAsia="ru-RU"/>
+        </w:rPr>
+        <w:t> </w:t>
+      </w:r>
+      <w:r>
+        <w:rPr>
+          <w:rFonts w:ascii="JetBrains Mono" w:eastAsia="Times New Roman" w:hAnsi="JetBrains Mono"/>
+          <w:i/>
+          <w:iCs/>
+          <w:color w:val="848BBD"/>
+          <w:sz w:val="18"/>
+          <w:szCs w:val="18"/>
+          <w:lang w:val="en-US" w:eastAsia="ru-RU"/>
+        </w:rPr>
+        <w:t>//</w:t>
+      </w:r>
+      <w:r>
+        <w:rPr>
+          <w:rFonts w:ascii="Cambria" w:eastAsia="Times New Roman" w:hAnsi="Cambria" w:cs="Cambria"/>
+          <w:i/>
+          <w:iCs/>
+          <w:color w:val="848BBD"/>
+          <w:sz w:val="18"/>
+          <w:szCs w:val="18"/>
+          <w:lang w:val="en-US" w:eastAsia="ru-RU"/>
+        </w:rPr>
+        <w:t> </w:t>
+      </w:r>
+      <w:r>
+        <w:rPr>
+          <w:rFonts w:ascii="JetBrains Mono" w:eastAsia="Times New Roman" w:hAnsi="JetBrains Mono" w:cs="JetBrains Mono"/>
+          <w:i/>
+          <w:iCs/>
+          <w:color w:val="848BBD"/>
+          <w:sz w:val="18"/>
+          <w:szCs w:val="18"/>
+          <w:lang w:eastAsia="ru-RU"/>
+        </w:rPr>
+        <w:t>здесь</w:t>
+      </w:r>
+      <w:r>
+        <w:rPr>
+          <w:rFonts w:ascii="Cambria" w:eastAsia="Times New Roman" w:hAnsi="Cambria" w:cs="Cambria"/>
+          <w:i/>
+          <w:iCs/>
+          <w:color w:val="848BBD"/>
+          <w:sz w:val="18"/>
+          <w:szCs w:val="18"/>
+          <w:lang w:val="en-US" w:eastAsia="ru-RU"/>
+        </w:rPr>
+        <w:t> </w:t>
+      </w:r>
+      <w:r>
+        <w:rPr>
+          <w:rFonts w:ascii="JetBrains Mono" w:eastAsia="Times New Roman" w:hAnsi="JetBrains Mono" w:cs="JetBrains Mono"/>
+          <w:i/>
+          <w:iCs/>
+          <w:color w:val="848BBD"/>
+          <w:sz w:val="18"/>
+          <w:szCs w:val="18"/>
+          <w:lang w:eastAsia="ru-RU"/>
+        </w:rPr>
+        <w:t>необходимо</w:t>
+      </w:r>
+      <w:r>
+        <w:rPr>
+          <w:rFonts w:ascii="Cambria" w:eastAsia="Times New Roman" w:hAnsi="Cambria" w:cs="Cambria"/>
+          <w:i/>
+          <w:iCs/>
+          <w:color w:val="848BBD"/>
+          <w:sz w:val="18"/>
+          <w:szCs w:val="18"/>
+          <w:lang w:val="en-US" w:eastAsia="ru-RU"/>
+        </w:rPr>
+        <w:t> </w:t>
+      </w:r>
+      <w:r>
+        <w:rPr>
+          <w:rFonts w:ascii="JetBrains Mono" w:eastAsia="Times New Roman" w:hAnsi="JetBrains Mono" w:cs="JetBrains Mono"/>
+          <w:i/>
+          <w:iCs/>
+          <w:color w:val="848BBD"/>
+          <w:sz w:val="18"/>
+          <w:szCs w:val="18"/>
+          <w:lang w:eastAsia="ru-RU"/>
+        </w:rPr>
+        <w:t>ждать</w:t>
+      </w:r>
+      <w:r>
+        <w:rPr>
+          <w:rFonts w:ascii="Cambria" w:eastAsia="Times New Roman" w:hAnsi="Cambria" w:cs="Cambria"/>
+          <w:i/>
+          <w:iCs/>
+          <w:color w:val="848BBD"/>
+          <w:sz w:val="18"/>
+          <w:szCs w:val="18"/>
+          <w:lang w:val="en-US" w:eastAsia="ru-RU"/>
+        </w:rPr>
+        <w:t> </w:t>
+      </w:r>
+      <w:r>
+        <w:rPr>
+          <w:rFonts w:ascii="JetBrains Mono" w:eastAsia="Times New Roman" w:hAnsi="JetBrains Mono" w:cs="JetBrains Mono"/>
+          <w:i/>
+          <w:iCs/>
+          <w:color w:val="848BBD"/>
+          <w:sz w:val="18"/>
+          <w:szCs w:val="18"/>
+          <w:lang w:eastAsia="ru-RU"/>
+        </w:rPr>
+        <w:t>завершения</w:t>
+      </w:r>
+      <w:r>
+        <w:rPr>
+          <w:rFonts w:ascii="Cambria" w:eastAsia="Times New Roman" w:hAnsi="Cambria" w:cs="Cambria"/>
+          <w:i/>
+          <w:iCs/>
+          <w:color w:val="848BBD"/>
+          <w:sz w:val="18"/>
+          <w:szCs w:val="18"/>
+          <w:lang w:val="en-US" w:eastAsia="ru-RU"/>
+        </w:rPr>
+        <w:t> </w:t>
+      </w:r>
+      <w:r>
+        <w:rPr>
+          <w:rFonts w:ascii="JetBrains Mono" w:eastAsia="Times New Roman" w:hAnsi="JetBrains Mono" w:cs="JetBrains Mono"/>
+          <w:i/>
+          <w:iCs/>
+          <w:color w:val="848BBD"/>
+          <w:sz w:val="18"/>
+          <w:szCs w:val="18"/>
+          <w:lang w:eastAsia="ru-RU"/>
+        </w:rPr>
+        <w:t>поток</w:t>
+      </w:r>
+      <w:r>
+        <w:rPr>
+          <w:rFonts w:ascii="JetBrains Mono" w:eastAsia="Times New Roman" w:hAnsi="JetBrains Mono"/>
+          <w:i/>
+          <w:iCs/>
+          <w:color w:val="848BBD"/>
           <w:sz w:val="18"/>
           <w:szCs w:val="18"/>
           <w:lang w:val="en-US" w:eastAsia="ru-RU"/>
@@ -4818,33 +5625,99 @@
       </w:r>
       <w:r>
         <w:rPr>
-          <w:rFonts w:ascii="Cascadia Code" w:eastAsia="Times New Roman" w:hAnsi="Cascadia Code" w:cs="Cambria"/>
-          <w:color w:val="BBBBBB"/>
-          <w:sz w:val="18"/>
-          <w:szCs w:val="18"/>
-          <w:lang w:val="en-US" w:eastAsia="ru-RU"/>
-        </w:rPr>
-        <w:t> </w:t>
-      </w:r>
-      <w:r>
-        <w:rPr>
-          <w:rFonts w:ascii="Cascadia Code" w:eastAsia="Times New Roman" w:hAnsi="Cascadia Code"/>
-          <w:color w:val="36F9F6"/>
-          <w:sz w:val="18"/>
-          <w:szCs w:val="18"/>
-          <w:lang w:val="en-US" w:eastAsia="ru-RU"/>
-        </w:rPr>
-        <w:t>NULL</w:t>
-      </w:r>
-      <w:r>
-        <w:rPr>
-          <w:rFonts w:ascii="Cascadia Code" w:eastAsia="Times New Roman" w:hAnsi="Cascadia Code"/>
-          <w:color w:val="BBBBBB"/>
-          <w:sz w:val="18"/>
-          <w:szCs w:val="18"/>
-          <w:lang w:val="en-US" w:eastAsia="ru-RU"/>
-        </w:rPr>
-        <w:t>);</w:t>
+          <w:rFonts w:ascii="Cambria" w:eastAsia="Times New Roman" w:hAnsi="Cambria" w:cs="Cambria"/>
+          <w:i/>
+          <w:iCs/>
+          <w:color w:val="848BBD"/>
+          <w:sz w:val="18"/>
+          <w:szCs w:val="18"/>
+          <w:lang w:val="en-US" w:eastAsia="ru-RU"/>
+        </w:rPr>
+        <w:t> </w:t>
+      </w:r>
+      <w:r>
+        <w:rPr>
+          <w:rFonts w:ascii="JetBrains Mono" w:eastAsia="Times New Roman" w:hAnsi="JetBrains Mono"/>
+          <w:i/>
+          <w:iCs/>
+          <w:color w:val="848BBD"/>
+          <w:sz w:val="18"/>
+          <w:szCs w:val="18"/>
+          <w:lang w:eastAsia="ru-RU"/>
+        </w:rPr>
+        <w:t>иначе</w:t>
+      </w:r>
+      <w:r>
+        <w:rPr>
+          <w:rFonts w:ascii="Cambria" w:eastAsia="Times New Roman" w:hAnsi="Cambria" w:cs="Cambria"/>
+          <w:i/>
+          <w:iCs/>
+          <w:color w:val="848BBD"/>
+          <w:sz w:val="18"/>
+          <w:szCs w:val="18"/>
+          <w:lang w:val="en-US" w:eastAsia="ru-RU"/>
+        </w:rPr>
+        <w:t> </w:t>
+      </w:r>
+      <w:r>
+        <w:rPr>
+          <w:rFonts w:ascii="JetBrains Mono" w:eastAsia="Times New Roman" w:hAnsi="JetBrains Mono" w:cs="JetBrains Mono"/>
+          <w:i/>
+          <w:iCs/>
+          <w:color w:val="848BBD"/>
+          <w:sz w:val="18"/>
+          <w:szCs w:val="18"/>
+          <w:lang w:eastAsia="ru-RU"/>
+        </w:rPr>
+        <w:t>будет</w:t>
+      </w:r>
+      <w:r>
+        <w:rPr>
+          <w:rFonts w:ascii="Cambria" w:eastAsia="Times New Roman" w:hAnsi="Cambria" w:cs="Cambria"/>
+          <w:i/>
+          <w:iCs/>
+          <w:color w:val="848BBD"/>
+          <w:sz w:val="18"/>
+          <w:szCs w:val="18"/>
+          <w:lang w:val="en-US" w:eastAsia="ru-RU"/>
+        </w:rPr>
+        <w:t> </w:t>
+      </w:r>
+      <w:r>
+        <w:rPr>
+          <w:rFonts w:ascii="JetBrains Mono" w:eastAsia="Times New Roman" w:hAnsi="JetBrains Mono"/>
+          <w:i/>
+          <w:iCs/>
+          <w:color w:val="848BBD"/>
+          <w:sz w:val="18"/>
+          <w:szCs w:val="18"/>
+          <w:lang w:val="en-US" w:eastAsia="ru-RU"/>
+        </w:rPr>
+        <w:t>segmentation</w:t>
+      </w:r>
+      <w:r>
+        <w:rPr>
+          <w:rFonts w:ascii="Cambria" w:eastAsia="Times New Roman" w:hAnsi="Cambria" w:cs="Cambria"/>
+          <w:i/>
+          <w:iCs/>
+          <w:color w:val="848BBD"/>
+          <w:sz w:val="18"/>
+          <w:szCs w:val="18"/>
+          <w:lang w:val="en-US" w:eastAsia="ru-RU"/>
+        </w:rPr>
+        <w:t> </w:t>
+      </w:r>
+      <w:r>
+        <w:rPr>
+          <w:rFonts w:ascii="JetBrains Mono" w:eastAsia="Times New Roman" w:hAnsi="JetBrains Mono"/>
+          <w:i/>
+          <w:iCs/>
+          <w:color w:val="848BBD"/>
+          <w:sz w:val="18"/>
+          <w:szCs w:val="18"/>
+          <w:lang w:val="en-US" w:eastAsia="ru-RU"/>
+        </w:rPr>
+        <w:t>fault</w:t>
       </w:r>
     </w:p>
     <w:p>
@@ -4867,11 +5740,21 @@
         <w:rPr>
           <w:rFonts w:ascii="Cascadia Code" w:eastAsia="Times New Roman" w:hAnsi="Cascadia Code" w:cs="Cambria"/>
           <w:color w:val="BBBBBB"/>
-          <w:sz w:val="18"/>
-          <w:szCs w:val="18"/>
-          <w:lang w:val="en-US" w:eastAsia="ru-RU"/>
-        </w:rPr>
-        <w:t>    </w:t>
+          <w:sz w:val="16"/>
+          <w:szCs w:val="16"/>
+          <w:lang w:val="en-US" w:eastAsia="ru-RU"/>
+        </w:rPr>
+        <w:t> </w:t>
+      </w:r>
+      <w:r>
+        <w:rPr>
+          <w:rFonts w:ascii="Cascadia Code" w:eastAsia="Times New Roman" w:hAnsi="Cascadia Code" w:cs="Cambria"/>
+          <w:color w:val="BBBBBB"/>
+          <w:sz w:val="18"/>
+          <w:szCs w:val="18"/>
+          <w:lang w:val="en-US" w:eastAsia="ru-RU"/>
+        </w:rPr>
+        <w:t>   </w:t>
       </w:r>
       <w:proofErr w:type="spellStart"/>
       <w:r>
@@ -5360,6 +6243,7 @@
         <w:t> </w:t>
       </w:r>
       <w:proofErr w:type="spellStart"/>
+      <w:proofErr w:type="gramStart"/>
       <w:r>
         <w:rPr>
           <w:rFonts w:ascii="Cascadia Code" w:eastAsia="Times New Roman" w:hAnsi="Cascadia Code"/>
@@ -5381,6 +6265,7 @@
         </w:rPr>
         <w:t>(</w:t>
       </w:r>
+      <w:proofErr w:type="gramEnd"/>
       <w:r>
         <w:rPr>
           <w:rFonts w:ascii="Cascadia Code" w:eastAsia="Times New Roman" w:hAnsi="Cascadia Code"/>
@@ -5644,6 +6529,7 @@
         <w:t> </w:t>
       </w:r>
       <w:proofErr w:type="spellStart"/>
+      <w:proofErr w:type="gramStart"/>
       <w:r>
         <w:rPr>
           <w:rFonts w:ascii="Cascadia Code" w:eastAsia="Times New Roman" w:hAnsi="Cascadia Code"/>
@@ -5663,7 +6549,18 @@
           <w:szCs w:val="18"/>
           <w:lang w:val="en-US" w:eastAsia="ru-RU"/>
         </w:rPr>
-        <w:t>()</w:t>
+        <w:t>(</w:t>
+      </w:r>
+      <w:proofErr w:type="gramEnd"/>
+      <w:r>
+        <w:rPr>
+          <w:rFonts w:ascii="Cascadia Code" w:eastAsia="Times New Roman" w:hAnsi="Cascadia Code"/>
+          <w:color w:val="BBBBBB"/>
+          <w:sz w:val="18"/>
+          <w:szCs w:val="18"/>
+          <w:lang w:val="en-US" w:eastAsia="ru-RU"/>
+        </w:rPr>
+        <w:t>)</w:t>
       </w:r>
       <w:r>
         <w:rPr>
@@ -5713,6 +6610,7 @@
         <w:t>        </w:t>
       </w:r>
       <w:proofErr w:type="spellStart"/>
+      <w:proofErr w:type="gramStart"/>
       <w:r>
         <w:rPr>
           <w:rFonts w:ascii="Cascadia Code" w:eastAsia="Times New Roman" w:hAnsi="Cascadia Code"/>
@@ -5734,6 +6632,7 @@
         </w:rPr>
         <w:t>(</w:t>
       </w:r>
+      <w:proofErr w:type="gramEnd"/>
       <w:r>
         <w:rPr>
           <w:rFonts w:ascii="Cascadia Code" w:eastAsia="Times New Roman" w:hAnsi="Cascadia Code"/>
@@ -6661,6 +7560,7 @@
         </w:rPr>
         <w:t> </w:t>
       </w:r>
+      <w:proofErr w:type="gramStart"/>
       <w:r>
         <w:rPr>
           <w:rFonts w:ascii="Cascadia Code" w:eastAsia="Times New Roman" w:hAnsi="Cascadia Code"/>
@@ -6681,6 +7581,7 @@
         </w:rPr>
         <w:t>(</w:t>
       </w:r>
+      <w:proofErr w:type="gramEnd"/>
       <w:r>
         <w:rPr>
           <w:rFonts w:ascii="Cascadia Code" w:eastAsia="Times New Roman" w:hAnsi="Cascadia Code"/>
@@ -6873,6 +7774,7 @@
         <w:t> </w:t>
       </w:r>
       <w:proofErr w:type="spellStart"/>
+      <w:proofErr w:type="gramStart"/>
       <w:r>
         <w:rPr>
           <w:rFonts w:ascii="Cascadia Code" w:eastAsia="Times New Roman" w:hAnsi="Cascadia Code"/>
@@ -6894,6 +7796,7 @@
         </w:rPr>
         <w:t>(</w:t>
       </w:r>
+      <w:proofErr w:type="gramEnd"/>
       <w:r>
         <w:rPr>
           <w:rFonts w:ascii="Cascadia Code" w:eastAsia="Times New Roman" w:hAnsi="Cascadia Code"/>
@@ -7394,6 +8297,7 @@
         </w:rPr>
         <w:t> </w:t>
       </w:r>
+      <w:proofErr w:type="gramStart"/>
       <w:r>
         <w:rPr>
           <w:rFonts w:ascii="Cascadia Code" w:eastAsia="Times New Roman" w:hAnsi="Cascadia Code" w:cs="JetBrains Mono"/>
@@ -7430,6 +8334,7 @@
         </w:rPr>
         <w:t>кажется</w:t>
       </w:r>
+      <w:proofErr w:type="gramEnd"/>
       <w:r>
         <w:rPr>
           <w:rFonts w:ascii="Cascadia Code" w:eastAsia="Times New Roman" w:hAnsi="Cascadia Code"/>
@@ -8328,6 +9233,7 @@
         </w:rPr>
         <w:t>        </w:t>
       </w:r>
+      <w:proofErr w:type="gramStart"/>
       <w:r>
         <w:rPr>
           <w:rFonts w:ascii="Cascadia Code" w:eastAsia="Times New Roman" w:hAnsi="Cascadia Code" w:cs="JetBrains Mono"/>
@@ -8364,6 +9270,7 @@
         </w:rPr>
         <w:t>разному</w:t>
       </w:r>
+      <w:proofErr w:type="gramEnd"/>
       <w:r>
         <w:rPr>
           <w:rFonts w:ascii="Cascadia Code" w:eastAsia="Times New Roman" w:hAnsi="Cascadia Code"/>
@@ -8933,17 +9840,31 @@
         </w:rPr>
         <w:t> </w:t>
       </w:r>
-      <w:r>
-        <w:rPr>
-          <w:rFonts w:ascii="Cascadia Code" w:eastAsia="Times New Roman" w:hAnsi="Cascadia Code"/>
-          <w:i/>
-          <w:iCs/>
-          <w:color w:val="848BBD"/>
-          <w:sz w:val="18"/>
-          <w:szCs w:val="18"/>
-          <w:lang w:eastAsia="ru-RU"/>
-        </w:rPr>
-        <w:t>char[],</w:t>
+      <w:proofErr w:type="gramStart"/>
+      <w:r>
+        <w:rPr>
+          <w:rFonts w:ascii="Cascadia Code" w:eastAsia="Times New Roman" w:hAnsi="Cascadia Code"/>
+          <w:i/>
+          <w:iCs/>
+          <w:color w:val="848BBD"/>
+          <w:sz w:val="18"/>
+          <w:szCs w:val="18"/>
+          <w:lang w:eastAsia="ru-RU"/>
+        </w:rPr>
+        <w:t>char[</w:t>
+      </w:r>
+      <w:proofErr w:type="gramEnd"/>
+      <w:r>
+        <w:rPr>
+          <w:rFonts w:ascii="Cascadia Code" w:eastAsia="Times New Roman" w:hAnsi="Cascadia Code"/>
+          <w:i/>
+          <w:iCs/>
+          <w:color w:val="848BBD"/>
+          <w:sz w:val="18"/>
+          <w:szCs w:val="18"/>
+          <w:lang w:eastAsia="ru-RU"/>
+        </w:rPr>
+        <w:t>],</w:t>
       </w:r>
       <w:r>
         <w:rPr>
@@ -10251,6 +11172,7 @@
         </w:rPr>
         <w:t> </w:t>
       </w:r>
+      <w:proofErr w:type="gramStart"/>
       <w:r>
         <w:rPr>
           <w:rFonts w:ascii="Cascadia Code" w:eastAsia="Times New Roman" w:hAnsi="Cascadia Code"/>
@@ -10261,6 +11183,7 @@
         </w:rPr>
         <w:t>(;;)</w:t>
       </w:r>
+      <w:proofErr w:type="gramEnd"/>
       <w:r>
         <w:rPr>
           <w:rFonts w:ascii="Cascadia Code" w:eastAsia="Times New Roman" w:hAnsi="Cascadia Code" w:cs="Cambria"/>
@@ -10395,9 +11318,11 @@
           <w:szCs w:val="18"/>
           <w:lang w:val="en-US" w:eastAsia="ru-RU"/>
         </w:rPr>
+        <w:lastRenderedPageBreak/>
         <w:t>            </w:t>
       </w:r>
       <w:proofErr w:type="spellStart"/>
+      <w:proofErr w:type="gramStart"/>
       <w:r>
         <w:rPr>
           <w:rFonts w:ascii="Cascadia Code" w:eastAsia="Times New Roman" w:hAnsi="Cascadia Code"/>
@@ -10419,6 +11344,7 @@
         </w:rPr>
         <w:t>(</w:t>
       </w:r>
+      <w:proofErr w:type="gramEnd"/>
       <w:r>
         <w:rPr>
           <w:rFonts w:ascii="Cascadia Code" w:eastAsia="Times New Roman" w:hAnsi="Cascadia Code"/>
@@ -10560,7 +11486,6 @@
           <w:szCs w:val="18"/>
           <w:lang w:val="en-US" w:eastAsia="ru-RU"/>
         </w:rPr>
-        <w:lastRenderedPageBreak/>
         <w:t>            </w:t>
       </w:r>
       <w:proofErr w:type="spellStart"/>
@@ -10673,6 +11598,7 @@
         <w:t>            </w:t>
       </w:r>
       <w:proofErr w:type="spellStart"/>
+      <w:proofErr w:type="gramStart"/>
       <w:r>
         <w:rPr>
           <w:rFonts w:ascii="Cascadia Code" w:eastAsia="Times New Roman" w:hAnsi="Cascadia Code"/>
@@ -10695,6 +11621,7 @@
         <w:t>(</w:t>
       </w:r>
       <w:proofErr w:type="spellStart"/>
+      <w:proofErr w:type="gramEnd"/>
       <w:r>
         <w:rPr>
           <w:rFonts w:ascii="Cascadia Code" w:eastAsia="Times New Roman" w:hAnsi="Cascadia Code"/>
@@ -10885,6 +11812,7 @@
         <w:t>            </w:t>
       </w:r>
       <w:proofErr w:type="spellStart"/>
+      <w:proofErr w:type="gramStart"/>
       <w:r>
         <w:rPr>
           <w:rFonts w:ascii="Cascadia Code" w:eastAsia="Times New Roman" w:hAnsi="Cascadia Code"/>
@@ -10906,6 +11834,7 @@
         </w:rPr>
         <w:t>(</w:t>
       </w:r>
+      <w:proofErr w:type="gramEnd"/>
       <w:r>
         <w:rPr>
           <w:rFonts w:ascii="Cascadia Code" w:eastAsia="Times New Roman" w:hAnsi="Cascadia Code"/>
@@ -12023,6 +12952,7 @@
         <w:t>                </w:t>
       </w:r>
       <w:proofErr w:type="spellStart"/>
+      <w:proofErr w:type="gramStart"/>
       <w:r>
         <w:rPr>
           <w:rFonts w:ascii="Cascadia Code" w:eastAsia="Times New Roman" w:hAnsi="Cascadia Code"/>
@@ -12044,6 +12974,7 @@
         </w:rPr>
         <w:t>(</w:t>
       </w:r>
+      <w:proofErr w:type="gramEnd"/>
       <w:r>
         <w:rPr>
           <w:rFonts w:ascii="Cascadia Code" w:eastAsia="Times New Roman" w:hAnsi="Cascadia Code"/>
@@ -12185,6 +13116,7 @@
         </w:rPr>
         <w:t>                </w:t>
       </w:r>
+      <w:proofErr w:type="gramStart"/>
       <w:r>
         <w:rPr>
           <w:rFonts w:ascii="Cascadia Code" w:eastAsia="Times New Roman" w:hAnsi="Cascadia Code"/>
@@ -12206,6 +13138,7 @@
         <w:t>(</w:t>
       </w:r>
       <w:proofErr w:type="spellStart"/>
+      <w:proofErr w:type="gramEnd"/>
       <w:r>
         <w:rPr>
           <w:rFonts w:ascii="Cascadia Code" w:eastAsia="Times New Roman" w:hAnsi="Cascadia Code"/>
@@ -12463,6 +13396,7 @@
         <w:t>            </w:t>
       </w:r>
       <w:proofErr w:type="spellStart"/>
+      <w:proofErr w:type="gramStart"/>
       <w:r>
         <w:rPr>
           <w:rFonts w:ascii="Cascadia Code" w:eastAsia="Times New Roman" w:hAnsi="Cascadia Code"/>
@@ -12485,6 +13419,7 @@
         <w:t>(</w:t>
       </w:r>
       <w:proofErr w:type="spellStart"/>
+      <w:proofErr w:type="gramEnd"/>
       <w:r>
         <w:rPr>
           <w:rFonts w:ascii="Cascadia Code" w:eastAsia="Times New Roman" w:hAnsi="Cascadia Code"/>
@@ -12933,6 +13868,7 @@
         <w:t> </w:t>
       </w:r>
       <w:proofErr w:type="spellStart"/>
+      <w:proofErr w:type="gramStart"/>
       <w:r>
         <w:rPr>
           <w:rFonts w:ascii="Cascadia Code" w:eastAsia="Times New Roman" w:hAnsi="Cascadia Code"/>
@@ -12952,7 +13888,18 @@
           <w:szCs w:val="18"/>
           <w:lang w:val="en-US" w:eastAsia="ru-RU"/>
         </w:rPr>
-        <w:t>()</w:t>
+        <w:t>(</w:t>
+      </w:r>
+      <w:proofErr w:type="gramEnd"/>
+      <w:r>
+        <w:rPr>
+          <w:rFonts w:ascii="Cascadia Code" w:eastAsia="Times New Roman" w:hAnsi="Cascadia Code"/>
+          <w:color w:val="BBBBBB"/>
+          <w:sz w:val="18"/>
+          <w:szCs w:val="18"/>
+          <w:lang w:val="en-US" w:eastAsia="ru-RU"/>
+        </w:rPr>
+        <w:t>)</w:t>
       </w:r>
       <w:r>
         <w:rPr>
@@ -13072,6 +14019,7 @@
         <w:t> </w:t>
       </w:r>
       <w:proofErr w:type="spellStart"/>
+      <w:proofErr w:type="gramStart"/>
       <w:r>
         <w:rPr>
           <w:rFonts w:ascii="Cascadia Code" w:eastAsia="Times New Roman" w:hAnsi="Cascadia Code"/>
@@ -13093,6 +14041,7 @@
         </w:rPr>
         <w:t>(</w:t>
       </w:r>
+      <w:proofErr w:type="gramEnd"/>
       <w:r>
         <w:rPr>
           <w:rFonts w:ascii="Cascadia Code" w:eastAsia="Times New Roman" w:hAnsi="Cascadia Code"/>
@@ -13393,6 +14342,7 @@
         <w:t>        </w:t>
       </w:r>
       <w:proofErr w:type="spellStart"/>
+      <w:proofErr w:type="gramStart"/>
       <w:r>
         <w:rPr>
           <w:rFonts w:ascii="Cascadia Code" w:eastAsia="Times New Roman" w:hAnsi="Cascadia Code"/>
@@ -13414,6 +14364,7 @@
         </w:rPr>
         <w:t>(</w:t>
       </w:r>
+      <w:proofErr w:type="gramEnd"/>
       <w:r>
         <w:rPr>
           <w:rFonts w:ascii="Cascadia Code" w:eastAsia="Times New Roman" w:hAnsi="Cascadia Code"/>
@@ -13667,6 +14618,7 @@
         <w:t>        </w:t>
       </w:r>
       <w:proofErr w:type="spellStart"/>
+      <w:proofErr w:type="gramStart"/>
       <w:r>
         <w:rPr>
           <w:rFonts w:ascii="Cascadia Code" w:eastAsia="Times New Roman" w:hAnsi="Cascadia Code"/>
@@ -13689,6 +14641,7 @@
         <w:t>(</w:t>
       </w:r>
       <w:proofErr w:type="spellStart"/>
+      <w:proofErr w:type="gramEnd"/>
       <w:r>
         <w:rPr>
           <w:rFonts w:ascii="Cascadia Code" w:eastAsia="Times New Roman" w:hAnsi="Cascadia Code"/>
@@ -13973,6 +14926,7 @@
         </w:rPr>
         <w:t>        </w:t>
       </w:r>
+      <w:proofErr w:type="gramStart"/>
       <w:r>
         <w:rPr>
           <w:rFonts w:ascii="Cascadia Code" w:eastAsia="Times New Roman" w:hAnsi="Cascadia Code"/>
@@ -13994,6 +14948,7 @@
         <w:t>(</w:t>
       </w:r>
       <w:proofErr w:type="spellStart"/>
+      <w:proofErr w:type="gramEnd"/>
       <w:r>
         <w:rPr>
           <w:rFonts w:ascii="Cascadia Code" w:eastAsia="Times New Roman" w:hAnsi="Cascadia Code"/>
@@ -14508,6 +15463,7 @@
         <w:t>        </w:t>
       </w:r>
       <w:proofErr w:type="spellStart"/>
+      <w:proofErr w:type="gramStart"/>
       <w:r>
         <w:rPr>
           <w:rFonts w:ascii="Cascadia Code" w:eastAsia="Times New Roman" w:hAnsi="Cascadia Code"/>
@@ -14530,6 +15486,7 @@
         <w:t>(</w:t>
       </w:r>
       <w:proofErr w:type="spellStart"/>
+      <w:proofErr w:type="gramEnd"/>
       <w:r>
         <w:rPr>
           <w:rFonts w:ascii="Cascadia Code" w:eastAsia="Times New Roman" w:hAnsi="Cascadia Code"/>
@@ -14709,7 +15666,33 @@
           <w:szCs w:val="18"/>
           <w:lang w:eastAsia="ru-RU"/>
         </w:rPr>
-        <w:t>//printf("The</w:t>
+        <w:t>//</w:t>
+      </w:r>
+      <w:proofErr w:type="gramStart"/>
+      <w:r>
+        <w:rPr>
+          <w:rFonts w:ascii="Cascadia Code" w:eastAsia="Times New Roman" w:hAnsi="Cascadia Code"/>
+          <w:i/>
+          <w:iCs/>
+          <w:color w:val="848BBD"/>
+          <w:sz w:val="18"/>
+          <w:szCs w:val="18"/>
+          <w:lang w:eastAsia="ru-RU"/>
+        </w:rPr>
+        <w:t>printf(</w:t>
+      </w:r>
+      <w:proofErr w:type="gramEnd"/>
+      <w:r>
+        <w:rPr>
+          <w:rFonts w:ascii="Cascadia Code" w:eastAsia="Times New Roman" w:hAnsi="Cascadia Code"/>
+          <w:i/>
+          <w:iCs/>
+          <w:color w:val="848BBD"/>
+          <w:sz w:val="18"/>
+          <w:szCs w:val="18"/>
+          <w:lang w:eastAsia="ru-RU"/>
+        </w:rPr>
+        <w:t>"The</w:t>
       </w:r>
       <w:r>
         <w:rPr>
@@ -15720,7 +16703,18 @@
           <w:szCs w:val="18"/>
           <w:lang w:val="en-US" w:eastAsia="ru-RU"/>
         </w:rPr>
-        <w:t>pthread_create</w:t>
+        <w:t>pthread_</w:t>
+      </w:r>
+      <w:proofErr w:type="gramStart"/>
+      <w:r>
+        <w:rPr>
+          <w:rFonts w:ascii="Cascadia Code" w:eastAsia="Times New Roman" w:hAnsi="Cascadia Code"/>
+          <w:color w:val="36F9F6"/>
+          <w:sz w:val="18"/>
+          <w:szCs w:val="18"/>
+          <w:lang w:val="en-US" w:eastAsia="ru-RU"/>
+        </w:rPr>
+        <w:t>create</w:t>
       </w:r>
       <w:proofErr w:type="spellEnd"/>
       <w:r>
@@ -15733,6 +16727,7 @@
         </w:rPr>
         <w:t>(</w:t>
       </w:r>
+      <w:proofErr w:type="gramEnd"/>
       <w:r>
         <w:rPr>
           <w:rFonts w:ascii="Cascadia Code" w:eastAsia="Times New Roman" w:hAnsi="Cascadia Code"/>
@@ -16619,6 +17614,7 @@
         </w:rPr>
         <w:t> </w:t>
       </w:r>
+      <w:proofErr w:type="gramStart"/>
       <w:r>
         <w:rPr>
           <w:rFonts w:ascii="Cascadia Code" w:eastAsia="Times New Roman" w:hAnsi="Cascadia Code"/>
@@ -16649,6 +17645,7 @@
         </w:rPr>
         <w:t>I</w:t>
       </w:r>
+      <w:proofErr w:type="gramEnd"/>
       <w:r>
         <w:rPr>
           <w:rFonts w:ascii="Cascadia Code" w:eastAsia="Times New Roman" w:hAnsi="Cascadia Code"/>
@@ -17106,7 +18103,7 @@
           <w:color w:val="BBBBBB"/>
           <w:sz w:val="18"/>
           <w:szCs w:val="18"/>
-          <w:lang w:eastAsia="ru-RU"/>
+          <w:lang w:val="en-US" w:eastAsia="ru-RU"/>
         </w:rPr>
       </w:pPr>
       <w:r>
@@ -17125,7 +18122,7 @@
           <w:color w:val="BBBBBB"/>
           <w:sz w:val="18"/>
           <w:szCs w:val="18"/>
-          <w:lang w:eastAsia="ru-RU"/>
+          <w:lang w:val="en-US" w:eastAsia="ru-RU"/>
         </w:rPr>
         <w:t>}</w:t>
       </w:r>
@@ -17143,17 +18140,18 @@
           <w:color w:val="BBBBBB"/>
           <w:sz w:val="18"/>
           <w:szCs w:val="18"/>
-          <w:lang w:eastAsia="ru-RU"/>
-        </w:rPr>
-      </w:pPr>
-      <w:r>
-        <w:rPr>
-          <w:rFonts w:ascii="Cascadia Code" w:eastAsia="Times New Roman" w:hAnsi="Cascadia Code" w:cs="Cambria"/>
-          <w:color w:val="BBBBBB"/>
-          <w:sz w:val="18"/>
-          <w:szCs w:val="18"/>
-          <w:lang w:eastAsia="ru-RU"/>
-        </w:rPr>
+          <w:lang w:val="en-US" w:eastAsia="ru-RU"/>
+        </w:rPr>
+      </w:pPr>
+      <w:r>
+        <w:rPr>
+          <w:rFonts w:ascii="Cascadia Code" w:eastAsia="Times New Roman" w:hAnsi="Cascadia Code" w:cs="Cambria"/>
+          <w:color w:val="BBBBBB"/>
+          <w:sz w:val="18"/>
+          <w:szCs w:val="18"/>
+          <w:lang w:val="en-US" w:eastAsia="ru-RU"/>
+        </w:rPr>
+        <w:lastRenderedPageBreak/>
         <w:t>    </w:t>
       </w:r>
       <w:r>
@@ -17162,7 +18160,7 @@
           <w:color w:val="BBBBBB"/>
           <w:sz w:val="18"/>
           <w:szCs w:val="18"/>
-          <w:lang w:eastAsia="ru-RU"/>
+          <w:lang w:val="en-US" w:eastAsia="ru-RU"/>
         </w:rPr>
         <w:t>}</w:t>
       </w:r>
@@ -17191,7 +18189,6 @@
           <w:szCs w:val="18"/>
           <w:lang w:val="en-US" w:eastAsia="ru-RU"/>
         </w:rPr>
-        <w:lastRenderedPageBreak/>
         <w:t>}</w:t>
       </w:r>
     </w:p>
@@ -17248,6 +18245,7 @@
         </w:rPr>
         <w:t> </w:t>
       </w:r>
+      <w:proofErr w:type="gramStart"/>
       <w:r>
         <w:rPr>
           <w:rFonts w:ascii="Cascadia Code" w:eastAsia="Times New Roman" w:hAnsi="Cascadia Code"/>
@@ -17266,7 +18264,18 @@
           <w:szCs w:val="18"/>
           <w:lang w:val="en-US" w:eastAsia="ru-RU"/>
         </w:rPr>
-        <w:t>()</w:t>
+        <w:t>(</w:t>
+      </w:r>
+      <w:proofErr w:type="gramEnd"/>
+      <w:r>
+        <w:rPr>
+          <w:rFonts w:ascii="Cascadia Code" w:eastAsia="Times New Roman" w:hAnsi="Cascadia Code"/>
+          <w:color w:val="BBBBBB"/>
+          <w:sz w:val="18"/>
+          <w:szCs w:val="18"/>
+          <w:lang w:val="en-US" w:eastAsia="ru-RU"/>
+        </w:rPr>
+        <w:t>)</w:t>
       </w:r>
       <w:r>
         <w:rPr>
@@ -17316,6 +18325,7 @@
         <w:t>    </w:t>
       </w:r>
       <w:proofErr w:type="spellStart"/>
+      <w:proofErr w:type="gramStart"/>
       <w:r>
         <w:rPr>
           <w:rFonts w:ascii="Cascadia Code" w:eastAsia="Times New Roman" w:hAnsi="Cascadia Code"/>
@@ -17335,7 +18345,18 @@
           <w:szCs w:val="18"/>
           <w:lang w:val="en-US" w:eastAsia="ru-RU"/>
         </w:rPr>
-        <w:t>((</w:t>
+        <w:t>(</w:t>
+      </w:r>
+      <w:proofErr w:type="gramEnd"/>
+      <w:r>
+        <w:rPr>
+          <w:rFonts w:ascii="Cascadia Code" w:eastAsia="Times New Roman" w:hAnsi="Cascadia Code"/>
+          <w:color w:val="BBBBBB"/>
+          <w:sz w:val="18"/>
+          <w:szCs w:val="18"/>
+          <w:lang w:val="en-US" w:eastAsia="ru-RU"/>
+        </w:rPr>
+        <w:t>(</w:t>
       </w:r>
       <w:r>
         <w:rPr>
@@ -17531,7 +18552,7 @@
           <w:color w:val="BBBBBB"/>
           <w:sz w:val="18"/>
           <w:szCs w:val="18"/>
-          <w:lang w:val="en-US" w:eastAsia="ru-RU"/>
+          <w:lang w:eastAsia="ru-RU"/>
         </w:rPr>
       </w:pPr>
       <w:r>
@@ -17545,6 +18566,7 @@
         <w:t>    </w:t>
       </w:r>
       <w:proofErr w:type="spellStart"/>
+      <w:proofErr w:type="gramStart"/>
       <w:r>
         <w:rPr>
           <w:rFonts w:ascii="Cascadia Code" w:eastAsia="Times New Roman" w:hAnsi="Cascadia Code"/>
@@ -17562,10 +18584,11 @@
           <w:color w:val="BBBBBB"/>
           <w:sz w:val="18"/>
           <w:szCs w:val="18"/>
-          <w:lang w:val="en-US" w:eastAsia="ru-RU"/>
+          <w:lang w:eastAsia="ru-RU"/>
         </w:rPr>
         <w:t>(</w:t>
       </w:r>
+      <w:proofErr w:type="gramEnd"/>
       <w:r>
         <w:rPr>
           <w:rFonts w:ascii="Cascadia Code" w:eastAsia="Times New Roman" w:hAnsi="Cascadia Code"/>
@@ -17592,7 +18615,7 @@
           <w:color w:val="FEDE5D"/>
           <w:sz w:val="18"/>
           <w:szCs w:val="18"/>
-          <w:lang w:val="en-US" w:eastAsia="ru-RU"/>
+          <w:lang w:eastAsia="ru-RU"/>
         </w:rPr>
         <w:t>*</w:t>
       </w:r>
@@ -17612,7 +18635,7 @@
           <w:color w:val="F97E72"/>
           <w:sz w:val="18"/>
           <w:szCs w:val="18"/>
-          <w:lang w:val="en-US" w:eastAsia="ru-RU"/>
+          <w:lang w:eastAsia="ru-RU"/>
         </w:rPr>
         <w:t>1024</w:t>
       </w:r>
@@ -17632,7 +18655,7 @@
           <w:color w:val="FEDE5D"/>
           <w:sz w:val="18"/>
           <w:szCs w:val="18"/>
-          <w:lang w:val="en-US" w:eastAsia="ru-RU"/>
+          <w:lang w:eastAsia="ru-RU"/>
         </w:rPr>
         <w:t>*</w:t>
       </w:r>
@@ -17652,7 +18675,7 @@
           <w:color w:val="F97E72"/>
           <w:sz w:val="18"/>
           <w:szCs w:val="18"/>
-          <w:lang w:val="en-US" w:eastAsia="ru-RU"/>
+          <w:lang w:eastAsia="ru-RU"/>
         </w:rPr>
         <w:t>1024</w:t>
       </w:r>
@@ -17662,7 +18685,7 @@
           <w:color w:val="BBBBBB"/>
           <w:sz w:val="18"/>
           <w:szCs w:val="18"/>
-          <w:lang w:val="en-US" w:eastAsia="ru-RU"/>
+          <w:lang w:eastAsia="ru-RU"/>
         </w:rPr>
         <w:t>);</w:t>
       </w:r>
@@ -17680,7 +18703,7 @@
           <w:color w:val="BBBBBB"/>
           <w:sz w:val="18"/>
           <w:szCs w:val="18"/>
-          <w:lang w:val="en-US" w:eastAsia="ru-RU"/>
+          <w:lang w:eastAsia="ru-RU"/>
         </w:rPr>
       </w:pPr>
       <w:r>
@@ -17719,7 +18742,7 @@
           <w:color w:val="F97E72"/>
           <w:sz w:val="18"/>
           <w:szCs w:val="18"/>
-          <w:lang w:val="en-US" w:eastAsia="ru-RU"/>
+          <w:lang w:eastAsia="ru-RU"/>
         </w:rPr>
         <w:t>0</w:t>
       </w:r>
@@ -17729,7 +18752,7 @@
           <w:color w:val="BBBBBB"/>
           <w:sz w:val="18"/>
           <w:szCs w:val="18"/>
-          <w:lang w:val="en-US" w:eastAsia="ru-RU"/>
+          <w:lang w:eastAsia="ru-RU"/>
         </w:rPr>
         <w:t>;</w:t>
       </w:r>
@@ -17747,16 +18770,16 @@
           <w:color w:val="BBBBBB"/>
           <w:sz w:val="18"/>
           <w:szCs w:val="18"/>
-          <w:lang w:val="en-US" w:eastAsia="ru-RU"/>
-        </w:rPr>
-      </w:pPr>
-      <w:r>
-        <w:rPr>
-          <w:rFonts w:ascii="Cascadia Code" w:eastAsia="Times New Roman" w:hAnsi="Cascadia Code"/>
-          <w:color w:val="BBBBBB"/>
-          <w:sz w:val="18"/>
-          <w:szCs w:val="18"/>
-          <w:lang w:val="en-US" w:eastAsia="ru-RU"/>
+          <w:lang w:eastAsia="ru-RU"/>
+        </w:rPr>
+      </w:pPr>
+      <w:r>
+        <w:rPr>
+          <w:rFonts w:ascii="Cascadia Code" w:eastAsia="Times New Roman" w:hAnsi="Cascadia Code"/>
+          <w:color w:val="BBBBBB"/>
+          <w:sz w:val="18"/>
+          <w:szCs w:val="18"/>
+          <w:lang w:eastAsia="ru-RU"/>
         </w:rPr>
         <w:t>}</w:t>
       </w:r>
@@ -18487,6 +19510,7 @@
               <w:t xml:space="preserve"> отъедает </w:t>
             </w:r>
             <w:r>
+              <w:lastRenderedPageBreak/>
               <w:t>“</w:t>
             </w:r>
             <w:r>
@@ -18496,11 +19520,7 @@
               <w:t xml:space="preserve">” </w:t>
             </w:r>
             <w:r>
-              <w:t xml:space="preserve">для </w:t>
-            </w:r>
-            <w:r>
-              <w:lastRenderedPageBreak/>
-              <w:t xml:space="preserve">диспетчера процесс </w:t>
+              <w:t xml:space="preserve">для диспетчера процесс </w:t>
             </w:r>
             <w:r>
               <w:rPr>
@@ -18682,6 +19702,7 @@
         <w:t xml:space="preserve"> </w:t>
       </w:r>
       <w:proofErr w:type="spellStart"/>
+      <w:proofErr w:type="gramStart"/>
       <w:r>
         <w:rPr>
           <w:rFonts w:ascii="Cascadia Code" w:hAnsi="Cascadia Code" w:cs="Courier New"/>
@@ -18700,6 +19721,7 @@
         </w:rPr>
         <w:t xml:space="preserve"> .</w:t>
       </w:r>
+      <w:proofErr w:type="gramEnd"/>
       <w:r>
         <w:rPr>
           <w:rFonts w:ascii="Cascadia Code" w:hAnsi="Cascadia Code" w:cs="Courier New"/>
@@ -18745,6 +19767,7 @@
         <w:rPr>
           <w:noProof/>
         </w:rPr>
+        <w:lastRenderedPageBreak/>
         <w:drawing>
           <wp:inline distT="0" distB="0" distL="0" distR="0" wp14:anchorId="5AB909FC" wp14:editId="6A7D36AF">
             <wp:extent cx="5940425" cy="3177540"/>
@@ -18787,7 +19810,6 @@
         <w:pStyle w:val="1"/>
       </w:pPr>
       <w:r>
-        <w:lastRenderedPageBreak/>
         <w:t>Вывод</w:t>
       </w:r>
     </w:p>

</xml_diff>